<commit_message>
Update the main deliverable
</commit_message>
<xml_diff>
--- a/Livrables/Project report.docx
+++ b/Livrables/Project report.docx
@@ -840,7 +840,7 @@
               </mc:Choice>
               <mc:Fallback>
                 <w:pict>
-                  <v:group w14:anchorId="55FE0B4A" id="Groupe 2" o:spid="_x0000_s1026" style="position:absolute;margin-left:0;margin-top:0;width:432.65pt;height:448.55pt;z-index:-251656192;mso-width-percent:706;mso-height-percent:566;mso-left-percent:220;mso-top-percent:300;mso-position-horizontal-relative:page;mso-position-vertical-relative:page;mso-width-percent:706;mso-height-percent:566;mso-left-percent:220;mso-top-percent:300" coordsize="43291,44910" o:gfxdata="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">
+                  <v:group w14:anchorId="23F32517" id="Groupe 2" o:spid="_x0000_s1026" style="position:absolute;margin-left:0;margin-top:0;width:432.65pt;height:448.55pt;z-index:-251656192;mso-width-percent:706;mso-height-percent:566;mso-left-percent:220;mso-top-percent:300;mso-position-horizontal-relative:page;mso-position-vertical-relative:page;mso-width-percent:706;mso-height-percent:566;mso-left-percent:220;mso-top-percent:300" coordsize="43291,44910" o:gfxdata="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">
                     <o:lock v:ext="edit" aspectratio="t"/>
                     <v:shape id="Forme libre 64" o:spid="_x0000_s1027" style="position:absolute;left:15017;width:28274;height:28352;visibility:visible;mso-wrap-style:square;v-text-anchor:top" coordsize="1781,1786" o:gfxdata="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" path="m4,1786l,1782,1776,r5,5l4,1786xe" filled="f" stroked="f">
                       <v:path arrowok="t" o:connecttype="custom" o:connectlocs="6350,2835275;0,2828925;2819400,0;2827338,7938;6350,2835275" o:connectangles="0,0,0,0,0"/>
@@ -1231,8 +1231,6 @@
         </w:rPr>
         <w:t>BOULESTEIX Tristan</w:t>
       </w:r>
-      <w:bookmarkStart w:id="0" w:name="_GoBack"/>
-      <w:bookmarkEnd w:id="0"/>
     </w:p>
     <w:p>
       <w:pPr>
@@ -1318,7 +1316,7 @@
             </w:rPr>
             <w:fldChar w:fldCharType="separate"/>
           </w:r>
-          <w:hyperlink w:anchor="_Toc515889970" w:history="1">
+          <w:hyperlink w:anchor="_Toc515913065" w:history="1">
             <w:r>
               <w:rPr>
                 <w:rStyle w:val="Lienhypertexte"/>
@@ -1362,7 +1360,7 @@
                 <w:noProof/>
                 <w:webHidden/>
               </w:rPr>
-              <w:instrText xml:space="preserve"> PAGEREF _Toc515889970 \h </w:instrText>
+              <w:instrText xml:space="preserve"> PAGEREF _Toc515913065 \h </w:instrText>
             </w:r>
             <w:r>
               <w:rPr>
@@ -1382,7 +1380,7 @@
                 <w:noProof/>
                 <w:webHidden/>
               </w:rPr>
-              <w:t>2</w:t>
+              <w:t>0</w:t>
             </w:r>
             <w:r>
               <w:rPr>
@@ -1406,7 +1404,7 @@
               <w:lang w:eastAsia="fr-FR"/>
             </w:rPr>
           </w:pPr>
-          <w:hyperlink w:anchor="_Toc515889971" w:history="1">
+          <w:hyperlink w:anchor="_Toc515913066" w:history="1">
             <w:r>
               <w:rPr>
                 <w:rStyle w:val="Lienhypertexte"/>
@@ -1450,7 +1448,7 @@
                 <w:noProof/>
                 <w:webHidden/>
               </w:rPr>
-              <w:instrText xml:space="preserve"> PAGEREF _Toc515889971 \h </w:instrText>
+              <w:instrText xml:space="preserve"> PAGEREF _Toc515913066 \h </w:instrText>
             </w:r>
             <w:r>
               <w:rPr>
@@ -1470,7 +1468,7 @@
                 <w:noProof/>
                 <w:webHidden/>
               </w:rPr>
-              <w:t>3</w:t>
+              <w:t>1</w:t>
             </w:r>
             <w:r>
               <w:rPr>
@@ -1494,7 +1492,7 @@
               <w:lang w:eastAsia="fr-FR"/>
             </w:rPr>
           </w:pPr>
-          <w:hyperlink w:anchor="_Toc515889972" w:history="1">
+          <w:hyperlink w:anchor="_Toc515913067" w:history="1">
             <w:r>
               <w:rPr>
                 <w:rStyle w:val="Lienhypertexte"/>
@@ -1538,7 +1536,7 @@
                 <w:noProof/>
                 <w:webHidden/>
               </w:rPr>
-              <w:instrText xml:space="preserve"> PAGEREF _Toc515889972 \h </w:instrText>
+              <w:instrText xml:space="preserve"> PAGEREF _Toc515913067 \h </w:instrText>
             </w:r>
             <w:r>
               <w:rPr>
@@ -1558,7 +1556,7 @@
                 <w:noProof/>
                 <w:webHidden/>
               </w:rPr>
-              <w:t>5</w:t>
+              <w:t>1</w:t>
             </w:r>
             <w:r>
               <w:rPr>
@@ -1582,7 +1580,7 @@
               <w:lang w:eastAsia="fr-FR"/>
             </w:rPr>
           </w:pPr>
-          <w:hyperlink w:anchor="_Toc515889973" w:history="1">
+          <w:hyperlink w:anchor="_Toc515913068" w:history="1">
             <w:r>
               <w:rPr>
                 <w:rStyle w:val="Lienhypertexte"/>
@@ -1626,7 +1624,7 @@
                 <w:noProof/>
                 <w:webHidden/>
               </w:rPr>
-              <w:instrText xml:space="preserve"> PAGEREF _Toc515889973 \h </w:instrText>
+              <w:instrText xml:space="preserve"> PAGEREF _Toc515913068 \h </w:instrText>
             </w:r>
             <w:r>
               <w:rPr>
@@ -1646,7 +1644,7 @@
                 <w:noProof/>
                 <w:webHidden/>
               </w:rPr>
-              <w:t>5</w:t>
+              <w:t>1</w:t>
             </w:r>
             <w:r>
               <w:rPr>
@@ -1670,7 +1668,7 @@
               <w:lang w:eastAsia="fr-FR"/>
             </w:rPr>
           </w:pPr>
-          <w:hyperlink w:anchor="_Toc515889974" w:history="1">
+          <w:hyperlink w:anchor="_Toc515913069" w:history="1">
             <w:r>
               <w:rPr>
                 <w:rStyle w:val="Lienhypertexte"/>
@@ -1714,7 +1712,7 @@
                 <w:noProof/>
                 <w:webHidden/>
               </w:rPr>
-              <w:instrText xml:space="preserve"> PAGEREF _Toc515889974 \h </w:instrText>
+              <w:instrText xml:space="preserve"> PAGEREF _Toc515913069 \h </w:instrText>
             </w:r>
             <w:r>
               <w:rPr>
@@ -1734,7 +1732,7 @@
                 <w:noProof/>
                 <w:webHidden/>
               </w:rPr>
-              <w:t>5</w:t>
+              <w:t>1</w:t>
             </w:r>
             <w:r>
               <w:rPr>
@@ -1758,7 +1756,7 @@
               <w:lang w:eastAsia="fr-FR"/>
             </w:rPr>
           </w:pPr>
-          <w:hyperlink w:anchor="_Toc515889975" w:history="1">
+          <w:hyperlink w:anchor="_Toc515913070" w:history="1">
             <w:r>
               <w:rPr>
                 <w:rStyle w:val="Lienhypertexte"/>
@@ -1802,7 +1800,7 @@
                 <w:noProof/>
                 <w:webHidden/>
               </w:rPr>
-              <w:instrText xml:space="preserve"> PAGEREF _Toc515889975 \h </w:instrText>
+              <w:instrText xml:space="preserve"> PAGEREF _Toc515913070 \h </w:instrText>
             </w:r>
             <w:r>
               <w:rPr>
@@ -1822,7 +1820,7 @@
                 <w:noProof/>
                 <w:webHidden/>
               </w:rPr>
-              <w:t>5</w:t>
+              <w:t>1</w:t>
             </w:r>
             <w:r>
               <w:rPr>
@@ -1846,7 +1844,7 @@
               <w:lang w:eastAsia="fr-FR"/>
             </w:rPr>
           </w:pPr>
-          <w:hyperlink w:anchor="_Toc515889976" w:history="1">
+          <w:hyperlink w:anchor="_Toc515913071" w:history="1">
             <w:r>
               <w:rPr>
                 <w:rStyle w:val="Lienhypertexte"/>
@@ -1890,7 +1888,7 @@
                 <w:noProof/>
                 <w:webHidden/>
               </w:rPr>
-              <w:instrText xml:space="preserve"> PAGEREF _Toc515889976 \h </w:instrText>
+              <w:instrText xml:space="preserve"> PAGEREF _Toc515913071 \h </w:instrText>
             </w:r>
             <w:r>
               <w:rPr>
@@ -1910,7 +1908,7 @@
                 <w:noProof/>
                 <w:webHidden/>
               </w:rPr>
-              <w:t>5</w:t>
+              <w:t>1</w:t>
             </w:r>
             <w:r>
               <w:rPr>
@@ -1934,7 +1932,7 @@
               <w:lang w:eastAsia="fr-FR"/>
             </w:rPr>
           </w:pPr>
-          <w:hyperlink w:anchor="_Toc515889977" w:history="1">
+          <w:hyperlink w:anchor="_Toc515913072" w:history="1">
             <w:r>
               <w:rPr>
                 <w:rStyle w:val="Lienhypertexte"/>
@@ -1978,7 +1976,7 @@
                 <w:noProof/>
                 <w:webHidden/>
               </w:rPr>
-              <w:instrText xml:space="preserve"> PAGEREF _Toc515889977 \h </w:instrText>
+              <w:instrText xml:space="preserve"> PAGEREF _Toc515913072 \h </w:instrText>
             </w:r>
             <w:r>
               <w:rPr>
@@ -1998,7 +1996,7 @@
                 <w:noProof/>
                 <w:webHidden/>
               </w:rPr>
-              <w:t>5</w:t>
+              <w:t>1</w:t>
             </w:r>
             <w:r>
               <w:rPr>
@@ -2022,7 +2020,7 @@
               <w:lang w:eastAsia="fr-FR"/>
             </w:rPr>
           </w:pPr>
-          <w:hyperlink w:anchor="_Toc515889978" w:history="1">
+          <w:hyperlink w:anchor="_Toc515913073" w:history="1">
             <w:r>
               <w:rPr>
                 <w:rStyle w:val="Lienhypertexte"/>
@@ -2066,7 +2064,7 @@
                 <w:noProof/>
                 <w:webHidden/>
               </w:rPr>
-              <w:instrText xml:space="preserve"> PAGEREF _Toc515889978 \h </w:instrText>
+              <w:instrText xml:space="preserve"> PAGEREF _Toc515913073 \h </w:instrText>
             </w:r>
             <w:r>
               <w:rPr>
@@ -2086,7 +2084,7 @@
                 <w:noProof/>
                 <w:webHidden/>
               </w:rPr>
-              <w:t>5</w:t>
+              <w:t>1</w:t>
             </w:r>
             <w:r>
               <w:rPr>
@@ -2110,7 +2108,7 @@
               <w:lang w:eastAsia="fr-FR"/>
             </w:rPr>
           </w:pPr>
-          <w:hyperlink w:anchor="_Toc515889979" w:history="1">
+          <w:hyperlink w:anchor="_Toc515913074" w:history="1">
             <w:r>
               <w:rPr>
                 <w:rStyle w:val="Lienhypertexte"/>
@@ -2154,7 +2152,7 @@
                 <w:noProof/>
                 <w:webHidden/>
               </w:rPr>
-              <w:instrText xml:space="preserve"> PAGEREF _Toc515889979 \h </w:instrText>
+              <w:instrText xml:space="preserve"> PAGEREF _Toc515913074 \h </w:instrText>
             </w:r>
             <w:r>
               <w:rPr>
@@ -2174,7 +2172,7 @@
                 <w:noProof/>
                 <w:webHidden/>
               </w:rPr>
-              <w:t>5</w:t>
+              <w:t>1</w:t>
             </w:r>
             <w:r>
               <w:rPr>
@@ -2198,7 +2196,7 @@
               <w:lang w:eastAsia="fr-FR"/>
             </w:rPr>
           </w:pPr>
-          <w:hyperlink w:anchor="_Toc515889980" w:history="1">
+          <w:hyperlink w:anchor="_Toc515913075" w:history="1">
             <w:r>
               <w:rPr>
                 <w:rStyle w:val="Lienhypertexte"/>
@@ -2242,7 +2240,7 @@
                 <w:noProof/>
                 <w:webHidden/>
               </w:rPr>
-              <w:instrText xml:space="preserve"> PAGEREF _Toc515889980 \h </w:instrText>
+              <w:instrText xml:space="preserve"> PAGEREF _Toc515913075 \h </w:instrText>
             </w:r>
             <w:r>
               <w:rPr>
@@ -2262,7 +2260,7 @@
                 <w:noProof/>
                 <w:webHidden/>
               </w:rPr>
-              <w:t>6</w:t>
+              <w:t>1</w:t>
             </w:r>
             <w:r>
               <w:rPr>
@@ -2286,7 +2284,7 @@
               <w:lang w:eastAsia="fr-FR"/>
             </w:rPr>
           </w:pPr>
-          <w:hyperlink w:anchor="_Toc515889981" w:history="1">
+          <w:hyperlink w:anchor="_Toc515913076" w:history="1">
             <w:r>
               <w:rPr>
                 <w:rStyle w:val="Lienhypertexte"/>
@@ -2330,7 +2328,7 @@
                 <w:noProof/>
                 <w:webHidden/>
               </w:rPr>
-              <w:instrText xml:space="preserve"> PAGEREF _Toc515889981 \h </w:instrText>
+              <w:instrText xml:space="preserve"> PAGEREF _Toc515913076 \h </w:instrText>
             </w:r>
             <w:r>
               <w:rPr>
@@ -2350,7 +2348,7 @@
                 <w:noProof/>
                 <w:webHidden/>
               </w:rPr>
-              <w:t>6</w:t>
+              <w:t>1</w:t>
             </w:r>
             <w:r>
               <w:rPr>
@@ -2374,7 +2372,7 @@
               <w:lang w:eastAsia="fr-FR"/>
             </w:rPr>
           </w:pPr>
-          <w:hyperlink w:anchor="_Toc515889982" w:history="1">
+          <w:hyperlink w:anchor="_Toc515913077" w:history="1">
             <w:r>
               <w:rPr>
                 <w:rStyle w:val="Lienhypertexte"/>
@@ -2418,7 +2416,7 @@
                 <w:noProof/>
                 <w:webHidden/>
               </w:rPr>
-              <w:instrText xml:space="preserve"> PAGEREF _Toc515889982 \h </w:instrText>
+              <w:instrText xml:space="preserve"> PAGEREF _Toc515913077 \h </w:instrText>
             </w:r>
             <w:r>
               <w:rPr>
@@ -2438,7 +2436,7 @@
                 <w:noProof/>
                 <w:webHidden/>
               </w:rPr>
-              <w:t>7</w:t>
+              <w:t>1</w:t>
             </w:r>
             <w:r>
               <w:rPr>
@@ -2462,7 +2460,7 @@
               <w:lang w:eastAsia="fr-FR"/>
             </w:rPr>
           </w:pPr>
-          <w:hyperlink w:anchor="_Toc515889983" w:history="1">
+          <w:hyperlink w:anchor="_Toc515913078" w:history="1">
             <w:r>
               <w:rPr>
                 <w:rStyle w:val="Lienhypertexte"/>
@@ -2506,7 +2504,7 @@
                 <w:noProof/>
                 <w:webHidden/>
               </w:rPr>
-              <w:instrText xml:space="preserve"> PAGEREF _Toc515889983 \h </w:instrText>
+              <w:instrText xml:space="preserve"> PAGEREF _Toc515913078 \h </w:instrText>
             </w:r>
             <w:r>
               <w:rPr>
@@ -2526,7 +2524,7 @@
                 <w:noProof/>
                 <w:webHidden/>
               </w:rPr>
-              <w:t>7</w:t>
+              <w:t>1</w:t>
             </w:r>
             <w:r>
               <w:rPr>
@@ -2550,7 +2548,7 @@
               <w:lang w:eastAsia="fr-FR"/>
             </w:rPr>
           </w:pPr>
-          <w:hyperlink w:anchor="_Toc515889984" w:history="1">
+          <w:hyperlink w:anchor="_Toc515913079" w:history="1">
             <w:r>
               <w:rPr>
                 <w:rStyle w:val="Lienhypertexte"/>
@@ -2594,7 +2592,7 @@
                 <w:noProof/>
                 <w:webHidden/>
               </w:rPr>
-              <w:instrText xml:space="preserve"> PAGEREF _Toc515889984 \h </w:instrText>
+              <w:instrText xml:space="preserve"> PAGEREF _Toc515913079 \h </w:instrText>
             </w:r>
             <w:r>
               <w:rPr>
@@ -2614,7 +2612,7 @@
                 <w:noProof/>
                 <w:webHidden/>
               </w:rPr>
-              <w:t>7</w:t>
+              <w:t>1</w:t>
             </w:r>
             <w:r>
               <w:rPr>
@@ -2638,7 +2636,7 @@
               <w:lang w:eastAsia="fr-FR"/>
             </w:rPr>
           </w:pPr>
-          <w:hyperlink w:anchor="_Toc515889985" w:history="1">
+          <w:hyperlink w:anchor="_Toc515913080" w:history="1">
             <w:r>
               <w:rPr>
                 <w:rStyle w:val="Lienhypertexte"/>
@@ -2682,7 +2680,7 @@
                 <w:noProof/>
                 <w:webHidden/>
               </w:rPr>
-              <w:instrText xml:space="preserve"> PAGEREF _Toc515889985 \h </w:instrText>
+              <w:instrText xml:space="preserve"> PAGEREF _Toc515913080 \h </w:instrText>
             </w:r>
             <w:r>
               <w:rPr>
@@ -2702,7 +2700,7 @@
                 <w:noProof/>
                 <w:webHidden/>
               </w:rPr>
-              <w:t>7</w:t>
+              <w:t>1</w:t>
             </w:r>
             <w:r>
               <w:rPr>
@@ -2726,7 +2724,7 @@
               <w:lang w:eastAsia="fr-FR"/>
             </w:rPr>
           </w:pPr>
-          <w:hyperlink w:anchor="_Toc515889986" w:history="1">
+          <w:hyperlink w:anchor="_Toc515913081" w:history="1">
             <w:r>
               <w:rPr>
                 <w:rStyle w:val="Lienhypertexte"/>
@@ -2770,7 +2768,7 @@
                 <w:noProof/>
                 <w:webHidden/>
               </w:rPr>
-              <w:instrText xml:space="preserve"> PAGEREF _Toc515889986 \h </w:instrText>
+              <w:instrText xml:space="preserve"> PAGEREF _Toc515913081 \h </w:instrText>
             </w:r>
             <w:r>
               <w:rPr>
@@ -2790,7 +2788,7 @@
                 <w:noProof/>
                 <w:webHidden/>
               </w:rPr>
-              <w:t>7</w:t>
+              <w:t>1</w:t>
             </w:r>
             <w:r>
               <w:rPr>
@@ -2814,7 +2812,7 @@
               <w:lang w:eastAsia="fr-FR"/>
             </w:rPr>
           </w:pPr>
-          <w:hyperlink w:anchor="_Toc515889987" w:history="1">
+          <w:hyperlink w:anchor="_Toc515913082" w:history="1">
             <w:r>
               <w:rPr>
                 <w:rStyle w:val="Lienhypertexte"/>
@@ -2858,7 +2856,7 @@
                 <w:noProof/>
                 <w:webHidden/>
               </w:rPr>
-              <w:instrText xml:space="preserve"> PAGEREF _Toc515889987 \h </w:instrText>
+              <w:instrText xml:space="preserve"> PAGEREF _Toc515913082 \h </w:instrText>
             </w:r>
             <w:r>
               <w:rPr>
@@ -2878,7 +2876,7 @@
                 <w:noProof/>
                 <w:webHidden/>
               </w:rPr>
-              <w:t>7</w:t>
+              <w:t>1</w:t>
             </w:r>
             <w:r>
               <w:rPr>
@@ -2977,18 +2975,18 @@
           <w:lang w:val="en-US"/>
         </w:rPr>
       </w:pPr>
-      <w:bookmarkStart w:id="1" w:name="_Toc515889970"/>
-      <w:r>
-        <w:rPr>
-          <w:lang w:val="en-US"/>
-        </w:rPr>
-        <w:lastRenderedPageBreak/>
+      <w:bookmarkStart w:id="0" w:name="_Toc515913065"/>
+      <w:r>
+        <w:rPr>
+          <w:lang w:val="en-US"/>
+        </w:rPr>
         <w:t>Context/Goals</w:t>
       </w:r>
-      <w:bookmarkEnd w:id="1"/>
+      <w:bookmarkEnd w:id="0"/>
     </w:p>
     <w:p>
       <w:pPr>
+        <w:jc w:val="both"/>
         <w:rPr>
           <w:sz w:val="24"/>
           <w:lang w:val="en-US"/>
@@ -3649,6 +3647,7 @@
     </w:p>
     <w:p>
       <w:pPr>
+        <w:jc w:val="both"/>
         <w:rPr>
           <w:sz w:val="24"/>
           <w:lang w:val="en-US"/>
@@ -3773,7 +3772,6 @@
               <w:rPr>
                 <w:lang w:val="en-US"/>
               </w:rPr>
-              <w:lastRenderedPageBreak/>
               <w:t xml:space="preserve">        Days</w:t>
             </w:r>
           </w:p>
@@ -4199,6 +4197,7 @@
           </w:tcPr>
           <w:p>
             <w:pPr>
+              <w:jc w:val="center"/>
               <w:rPr>
                 <w:lang w:val="en-US"/>
               </w:rPr>
@@ -4211,6 +4210,7 @@
           </w:tcPr>
           <w:p>
             <w:pPr>
+              <w:jc w:val="center"/>
               <w:rPr>
                 <w:lang w:val="en-US"/>
               </w:rPr>
@@ -4223,6 +4223,7 @@
           </w:tcPr>
           <w:p>
             <w:pPr>
+              <w:jc w:val="center"/>
               <w:rPr>
                 <w:lang w:val="en-US"/>
               </w:rPr>
@@ -4235,6 +4236,7 @@
           </w:tcPr>
           <w:p>
             <w:pPr>
+              <w:jc w:val="center"/>
               <w:rPr>
                 <w:lang w:val="en-US"/>
               </w:rPr>
@@ -4247,6 +4249,7 @@
           </w:tcPr>
           <w:p>
             <w:pPr>
+              <w:jc w:val="center"/>
               <w:rPr>
                 <w:lang w:val="en-US"/>
               </w:rPr>
@@ -4259,6 +4262,7 @@
           </w:tcPr>
           <w:p>
             <w:pPr>
+              <w:jc w:val="center"/>
               <w:rPr>
                 <w:lang w:val="en-US"/>
               </w:rPr>
@@ -4271,6 +4275,7 @@
           </w:tcPr>
           <w:p>
             <w:pPr>
+              <w:jc w:val="center"/>
               <w:rPr>
                 <w:lang w:val="en-US"/>
               </w:rPr>
@@ -4283,6 +4288,7 @@
           </w:tcPr>
           <w:p>
             <w:pPr>
+              <w:jc w:val="center"/>
               <w:rPr>
                 <w:lang w:val="en-US"/>
               </w:rPr>
@@ -4295,6 +4301,7 @@
           </w:tcPr>
           <w:p>
             <w:pPr>
+              <w:jc w:val="center"/>
               <w:rPr>
                 <w:lang w:val="en-US"/>
               </w:rPr>
@@ -4307,6 +4314,7 @@
           </w:tcPr>
           <w:p>
             <w:pPr>
+              <w:jc w:val="center"/>
               <w:rPr>
                 <w:lang w:val="en-US"/>
               </w:rPr>
@@ -4319,6 +4327,7 @@
           </w:tcPr>
           <w:p>
             <w:pPr>
+              <w:jc w:val="center"/>
               <w:rPr>
                 <w:lang w:val="en-US"/>
               </w:rPr>
@@ -4331,6 +4340,7 @@
           </w:tcPr>
           <w:p>
             <w:pPr>
+              <w:jc w:val="center"/>
               <w:rPr>
                 <w:lang w:val="en-US"/>
               </w:rPr>
@@ -4379,6 +4389,7 @@
           </w:tcPr>
           <w:p>
             <w:pPr>
+              <w:jc w:val="center"/>
               <w:rPr>
                 <w:lang w:val="en-US"/>
               </w:rPr>
@@ -4391,6 +4402,7 @@
           </w:tcPr>
           <w:p>
             <w:pPr>
+              <w:jc w:val="center"/>
               <w:rPr>
                 <w:lang w:val="en-US"/>
               </w:rPr>
@@ -4403,6 +4415,7 @@
           </w:tcPr>
           <w:p>
             <w:pPr>
+              <w:jc w:val="center"/>
               <w:rPr>
                 <w:lang w:val="en-US"/>
               </w:rPr>
@@ -4415,6 +4428,7 @@
           </w:tcPr>
           <w:p>
             <w:pPr>
+              <w:jc w:val="center"/>
               <w:rPr>
                 <w:lang w:val="en-US"/>
               </w:rPr>
@@ -4427,6 +4441,7 @@
           </w:tcPr>
           <w:p>
             <w:pPr>
+              <w:jc w:val="center"/>
               <w:rPr>
                 <w:lang w:val="en-US"/>
               </w:rPr>
@@ -4439,6 +4454,7 @@
           </w:tcPr>
           <w:p>
             <w:pPr>
+              <w:jc w:val="center"/>
               <w:rPr>
                 <w:lang w:val="en-US"/>
               </w:rPr>
@@ -4451,6 +4467,7 @@
           </w:tcPr>
           <w:p>
             <w:pPr>
+              <w:jc w:val="center"/>
               <w:rPr>
                 <w:lang w:val="en-US"/>
               </w:rPr>
@@ -4463,6 +4480,7 @@
           </w:tcPr>
           <w:p>
             <w:pPr>
+              <w:jc w:val="center"/>
               <w:rPr>
                 <w:lang w:val="en-US"/>
               </w:rPr>
@@ -4475,6 +4493,7 @@
           </w:tcPr>
           <w:p>
             <w:pPr>
+              <w:jc w:val="center"/>
               <w:rPr>
                 <w:lang w:val="en-US"/>
               </w:rPr>
@@ -4487,6 +4506,7 @@
           </w:tcPr>
           <w:p>
             <w:pPr>
+              <w:jc w:val="center"/>
               <w:rPr>
                 <w:lang w:val="en-US"/>
               </w:rPr>
@@ -4499,6 +4519,7 @@
           </w:tcPr>
           <w:p>
             <w:pPr>
+              <w:jc w:val="center"/>
               <w:rPr>
                 <w:lang w:val="en-US"/>
               </w:rPr>
@@ -4511,6 +4532,7 @@
           </w:tcPr>
           <w:p>
             <w:pPr>
+              <w:jc w:val="center"/>
               <w:rPr>
                 <w:lang w:val="en-US"/>
               </w:rPr>
@@ -4559,6 +4581,7 @@
           </w:tcPr>
           <w:p>
             <w:pPr>
+              <w:jc w:val="center"/>
               <w:rPr>
                 <w:lang w:val="en-US"/>
               </w:rPr>
@@ -4571,6 +4594,7 @@
           </w:tcPr>
           <w:p>
             <w:pPr>
+              <w:jc w:val="center"/>
               <w:rPr>
                 <w:lang w:val="en-US"/>
               </w:rPr>
@@ -4583,6 +4607,7 @@
           </w:tcPr>
           <w:p>
             <w:pPr>
+              <w:jc w:val="center"/>
               <w:rPr>
                 <w:lang w:val="en-US"/>
               </w:rPr>
@@ -4595,6 +4620,7 @@
           </w:tcPr>
           <w:p>
             <w:pPr>
+              <w:jc w:val="center"/>
               <w:rPr>
                 <w:lang w:val="en-US"/>
               </w:rPr>
@@ -4607,6 +4633,7 @@
           </w:tcPr>
           <w:p>
             <w:pPr>
+              <w:jc w:val="center"/>
               <w:rPr>
                 <w:lang w:val="en-US"/>
               </w:rPr>
@@ -4619,6 +4646,7 @@
           </w:tcPr>
           <w:p>
             <w:pPr>
+              <w:jc w:val="center"/>
               <w:rPr>
                 <w:lang w:val="en-US"/>
               </w:rPr>
@@ -4631,6 +4659,7 @@
           </w:tcPr>
           <w:p>
             <w:pPr>
+              <w:jc w:val="center"/>
               <w:rPr>
                 <w:lang w:val="en-US"/>
               </w:rPr>
@@ -4643,6 +4672,7 @@
           </w:tcPr>
           <w:p>
             <w:pPr>
+              <w:jc w:val="center"/>
               <w:rPr>
                 <w:lang w:val="en-US"/>
               </w:rPr>
@@ -4655,6 +4685,7 @@
           </w:tcPr>
           <w:p>
             <w:pPr>
+              <w:jc w:val="center"/>
               <w:rPr>
                 <w:lang w:val="en-US"/>
               </w:rPr>
@@ -4667,6 +4698,7 @@
           </w:tcPr>
           <w:p>
             <w:pPr>
+              <w:jc w:val="center"/>
               <w:rPr>
                 <w:lang w:val="en-US"/>
               </w:rPr>
@@ -4679,6 +4711,7 @@
           </w:tcPr>
           <w:p>
             <w:pPr>
+              <w:jc w:val="center"/>
               <w:rPr>
                 <w:lang w:val="en-US"/>
               </w:rPr>
@@ -4691,6 +4724,7 @@
           </w:tcPr>
           <w:p>
             <w:pPr>
+              <w:jc w:val="center"/>
               <w:rPr>
                 <w:lang w:val="en-US"/>
               </w:rPr>
@@ -4739,6 +4773,7 @@
           </w:tcPr>
           <w:p>
             <w:pPr>
+              <w:jc w:val="center"/>
               <w:rPr>
                 <w:lang w:val="en-US"/>
               </w:rPr>
@@ -4751,6 +4786,7 @@
           </w:tcPr>
           <w:p>
             <w:pPr>
+              <w:jc w:val="center"/>
               <w:rPr>
                 <w:lang w:val="en-US"/>
               </w:rPr>
@@ -4763,6 +4799,7 @@
           </w:tcPr>
           <w:p>
             <w:pPr>
+              <w:jc w:val="center"/>
               <w:rPr>
                 <w:lang w:val="en-US"/>
               </w:rPr>
@@ -4775,6 +4812,7 @@
           </w:tcPr>
           <w:p>
             <w:pPr>
+              <w:jc w:val="center"/>
               <w:rPr>
                 <w:lang w:val="en-US"/>
               </w:rPr>
@@ -4787,6 +4825,7 @@
           </w:tcPr>
           <w:p>
             <w:pPr>
+              <w:jc w:val="center"/>
               <w:rPr>
                 <w:lang w:val="en-US"/>
               </w:rPr>
@@ -4799,6 +4838,7 @@
           </w:tcPr>
           <w:p>
             <w:pPr>
+              <w:jc w:val="center"/>
               <w:rPr>
                 <w:lang w:val="en-US"/>
               </w:rPr>
@@ -4811,6 +4851,7 @@
           </w:tcPr>
           <w:p>
             <w:pPr>
+              <w:jc w:val="center"/>
               <w:rPr>
                 <w:lang w:val="en-US"/>
               </w:rPr>
@@ -4823,6 +4864,7 @@
           </w:tcPr>
           <w:p>
             <w:pPr>
+              <w:jc w:val="center"/>
               <w:rPr>
                 <w:lang w:val="en-US"/>
               </w:rPr>
@@ -4835,6 +4877,7 @@
           </w:tcPr>
           <w:p>
             <w:pPr>
+              <w:jc w:val="center"/>
               <w:rPr>
                 <w:lang w:val="en-US"/>
               </w:rPr>
@@ -4847,6 +4890,7 @@
           </w:tcPr>
           <w:p>
             <w:pPr>
+              <w:jc w:val="center"/>
               <w:rPr>
                 <w:lang w:val="en-US"/>
               </w:rPr>
@@ -4859,6 +4903,7 @@
           </w:tcPr>
           <w:p>
             <w:pPr>
+              <w:jc w:val="center"/>
               <w:rPr>
                 <w:lang w:val="en-US"/>
               </w:rPr>
@@ -4871,6 +4916,7 @@
           </w:tcPr>
           <w:p>
             <w:pPr>
+              <w:jc w:val="center"/>
               <w:rPr>
                 <w:lang w:val="en-US"/>
               </w:rPr>
@@ -4894,7 +4940,7 @@
           <w:lang w:val="en-US"/>
         </w:rPr>
       </w:pPr>
-      <w:bookmarkStart w:id="2" w:name="_Toc515889971"/>
+      <w:bookmarkStart w:id="1" w:name="_Toc515913066"/>
       <w:r>
         <w:rPr>
           <w:lang w:val="en-US"/>
@@ -4913,7 +4959,7 @@
         </w:rPr>
         <w:t>Real schedule</w:t>
       </w:r>
-      <w:bookmarkEnd w:id="2"/>
+      <w:bookmarkEnd w:id="1"/>
     </w:p>
     <w:p>
       <w:pPr>
@@ -4993,7 +5039,6 @@
               <w:rPr>
                 <w:lang w:val="en-US"/>
               </w:rPr>
-              <w:lastRenderedPageBreak/>
               <w:t xml:space="preserve">        Days</w:t>
             </w:r>
           </w:p>
@@ -6151,55 +6196,56 @@
           <w:lang w:val="en-US"/>
         </w:rPr>
       </w:pPr>
-      <w:bookmarkStart w:id="3" w:name="_Toc515889972"/>
+      <w:bookmarkStart w:id="2" w:name="_Toc515913067"/>
       <w:r>
         <w:rPr>
           <w:lang w:val="en-US"/>
         </w:rPr>
         <w:t>Implementation of the UML</w:t>
+      </w:r>
+      <w:bookmarkEnd w:id="2"/>
+    </w:p>
+    <w:p>
+      <w:pPr>
+        <w:pStyle w:val="Titre2"/>
+        <w:rPr>
+          <w:lang w:val="en-US"/>
+        </w:rPr>
+      </w:pPr>
+      <w:bookmarkStart w:id="3" w:name="_Toc515913068"/>
+      <w:r>
+        <w:rPr>
+          <w:lang w:val="en-US"/>
+        </w:rPr>
+        <w:t>Diagrams</w:t>
       </w:r>
       <w:bookmarkEnd w:id="3"/>
     </w:p>
     <w:p>
       <w:pPr>
-        <w:pStyle w:val="Titre2"/>
-        <w:rPr>
-          <w:lang w:val="en-US"/>
-        </w:rPr>
-      </w:pPr>
-      <w:bookmarkStart w:id="4" w:name="_Toc515889973"/>
-      <w:r>
-        <w:rPr>
-          <w:lang w:val="en-US"/>
-        </w:rPr>
-        <w:t>Diagrams</w:t>
+        <w:pStyle w:val="Titre3"/>
+        <w:rPr>
+          <w:lang w:val="en-US"/>
+        </w:rPr>
+      </w:pPr>
+      <w:bookmarkStart w:id="4" w:name="_Toc515913069"/>
+      <w:r>
+        <w:rPr>
+          <w:lang w:val="en-US"/>
+        </w:rPr>
+        <w:t>Diagram</w:t>
+      </w:r>
+      <w:r>
+        <w:rPr>
+          <w:lang w:val="en-US"/>
+        </w:rPr>
+        <w:t xml:space="preserve"> of packages</w:t>
       </w:r>
       <w:bookmarkEnd w:id="4"/>
     </w:p>
     <w:p>
       <w:pPr>
-        <w:pStyle w:val="Titre3"/>
-        <w:rPr>
-          <w:lang w:val="en-US"/>
-        </w:rPr>
-      </w:pPr>
-      <w:bookmarkStart w:id="5" w:name="_Toc515889974"/>
-      <w:r>
-        <w:rPr>
-          <w:lang w:val="en-US"/>
-        </w:rPr>
-        <w:t>Diagram</w:t>
-      </w:r>
-      <w:r>
-        <w:rPr>
-          <w:lang w:val="en-US"/>
-        </w:rPr>
-        <w:t xml:space="preserve"> of packages</w:t>
-      </w:r>
-      <w:bookmarkEnd w:id="5"/>
-    </w:p>
-    <w:p>
-      <w:pPr>
+        <w:jc w:val="both"/>
         <w:rPr>
           <w:lang w:val="en-US"/>
         </w:rPr>
@@ -6349,121 +6395,177 @@
           <w:lang w:val="en-US"/>
         </w:rPr>
       </w:pPr>
-      <w:bookmarkStart w:id="6" w:name="_Toc515889975"/>
+      <w:bookmarkStart w:id="5" w:name="_Toc515913070"/>
       <w:r>
         <w:rPr>
           <w:lang w:val="en-US"/>
         </w:rPr>
         <w:t>Codes</w:t>
+      </w:r>
+      <w:bookmarkEnd w:id="5"/>
+    </w:p>
+    <w:p>
+      <w:pPr>
+        <w:pStyle w:val="Titre3"/>
+        <w:rPr>
+          <w:lang w:val="en-US"/>
+        </w:rPr>
+      </w:pPr>
+      <w:bookmarkStart w:id="6" w:name="_Toc515913071"/>
+      <w:r>
+        <w:rPr>
+          <w:lang w:val="en-US"/>
+        </w:rPr>
+        <w:t>Model</w:t>
       </w:r>
       <w:bookmarkEnd w:id="6"/>
     </w:p>
     <w:p>
       <w:pPr>
+        <w:pStyle w:val="Sansinterligne"/>
+        <w:rPr>
+          <w:sz w:val="24"/>
+          <w:lang w:val="en-US"/>
+        </w:rPr>
+      </w:pPr>
+      <w:r>
+        <w:rPr>
+          <w:sz w:val="24"/>
+          <w:lang w:val="en-US"/>
+        </w:rPr>
+        <w:t xml:space="preserve">In the package Model, </w:t>
+      </w:r>
+      <w:r>
+        <w:rPr>
+          <w:sz w:val="24"/>
+          <w:lang w:val="en-US"/>
+        </w:rPr>
+        <w:t>there are every component which will be used in the game.</w:t>
+      </w:r>
+    </w:p>
+    <w:p>
+      <w:pPr>
+        <w:pStyle w:val="Sansinterligne"/>
+        <w:jc w:val="both"/>
+        <w:rPr>
+          <w:sz w:val="24"/>
+          <w:lang w:val="en-US"/>
+        </w:rPr>
+      </w:pPr>
+      <w:r>
+        <w:rPr>
+          <w:sz w:val="24"/>
+          <w:lang w:val="en-US"/>
+        </w:rPr>
+        <w:t>Furthermore,</w:t>
+      </w:r>
+      <w:r>
+        <w:rPr>
+          <w:sz w:val="24"/>
+          <w:lang w:val="en-US"/>
+        </w:rPr>
+        <w:t xml:space="preserve"> there are also classes which can read external data like the database or sprites of the components</w:t>
+      </w:r>
+    </w:p>
+    <w:p>
+      <w:pPr>
+        <w:pStyle w:val="Sansinterligne"/>
+        <w:rPr>
+          <w:sz w:val="24"/>
+          <w:lang w:val="en-US"/>
+        </w:rPr>
+      </w:pPr>
+    </w:p>
+    <w:p>
+      <w:pPr>
         <w:pStyle w:val="Titre3"/>
         <w:rPr>
           <w:lang w:val="en-US"/>
         </w:rPr>
       </w:pPr>
-      <w:bookmarkStart w:id="7" w:name="_Toc515889976"/>
-      <w:r>
-        <w:rPr>
-          <w:lang w:val="en-US"/>
-        </w:rPr>
-        <w:t>Model</w:t>
+      <w:bookmarkStart w:id="7" w:name="_Toc515913072"/>
+      <w:r>
+        <w:rPr>
+          <w:lang w:val="en-US"/>
+        </w:rPr>
+        <w:t>View</w:t>
       </w:r>
       <w:bookmarkEnd w:id="7"/>
     </w:p>
     <w:p>
       <w:pPr>
-        <w:pStyle w:val="Sansinterligne"/>
+        <w:jc w:val="both"/>
+        <w:rPr>
+          <w:lang w:val="en-US"/>
+        </w:rPr>
+      </w:pPr>
+      <w:r>
         <w:rPr>
           <w:sz w:val="24"/>
           <w:lang w:val="en-US"/>
         </w:rPr>
-      </w:pPr>
+        <w:t>In the package View, there is the code of the frame and class to update the display.</w:t>
+      </w:r>
       <w:r>
         <w:rPr>
           <w:sz w:val="24"/>
           <w:lang w:val="en-US"/>
         </w:rPr>
-        <w:t xml:space="preserve">In the package Model, </w:t>
-      </w:r>
-      <w:r>
-        <w:rPr>
-          <w:sz w:val="24"/>
-          <w:lang w:val="en-US"/>
-        </w:rPr>
-        <w:t>there are every component which will be used in the game.</w:t>
+        <w:t xml:space="preserve"> It has also a list about the selection of different level.</w:t>
       </w:r>
     </w:p>
     <w:p>
       <w:pPr>
-        <w:pStyle w:val="Sansinterligne"/>
-        <w:rPr>
-          <w:sz w:val="24"/>
-          <w:lang w:val="en-US"/>
-        </w:rPr>
-      </w:pPr>
-      <w:r>
-        <w:rPr>
-          <w:sz w:val="24"/>
-          <w:lang w:val="en-US"/>
-        </w:rPr>
-        <w:t>Furthermore,</w:t>
-      </w:r>
-      <w:r>
-        <w:rPr>
-          <w:sz w:val="24"/>
-          <w:lang w:val="en-US"/>
-        </w:rPr>
-        <w:t xml:space="preserve"> there are also classes which can read external data like the database or sprites of the components</w:t>
-      </w:r>
-    </w:p>
-    <w:p>
-      <w:pPr>
-        <w:pStyle w:val="Sansinterligne"/>
-        <w:rPr>
-          <w:sz w:val="24"/>
-          <w:lang w:val="en-US"/>
-        </w:rPr>
-      </w:pPr>
-    </w:p>
-    <w:p>
-      <w:pPr>
         <w:pStyle w:val="Titre3"/>
         <w:rPr>
           <w:lang w:val="en-US"/>
         </w:rPr>
       </w:pPr>
-      <w:bookmarkStart w:id="8" w:name="_Toc515889977"/>
-      <w:r>
-        <w:rPr>
-          <w:lang w:val="en-US"/>
-        </w:rPr>
-        <w:t>View</w:t>
+      <w:bookmarkStart w:id="8" w:name="_Toc515913073"/>
+      <w:r>
+        <w:rPr>
+          <w:lang w:val="en-US"/>
+        </w:rPr>
+        <w:t>Controller</w:t>
       </w:r>
       <w:bookmarkEnd w:id="8"/>
     </w:p>
     <w:p>
       <w:pPr>
-        <w:rPr>
-          <w:lang w:val="en-US"/>
-        </w:rPr>
-      </w:pPr>
-      <w:r>
+        <w:pStyle w:val="Sansinterligne"/>
+        <w:jc w:val="both"/>
         <w:rPr>
           <w:sz w:val="24"/>
           <w:lang w:val="en-US"/>
         </w:rPr>
-        <w:t>In the package View, there is the code of the frame and class to update the display.</w:t>
-      </w:r>
+      </w:pPr>
       <w:r>
         <w:rPr>
           <w:sz w:val="24"/>
           <w:lang w:val="en-US"/>
         </w:rPr>
-        <w:t xml:space="preserve"> It has also a list about the selection of different level.</w:t>
+        <w:t xml:space="preserve">In the package Controller, there are all the element that make the link between the model and the view. It contains also alternate thread which run the </w:t>
+      </w:r>
+      <w:r>
+        <w:rPr>
+          <w:sz w:val="24"/>
+          <w:lang w:val="en-US"/>
+        </w:rPr>
+        <w:t>game,</w:t>
+      </w:r>
+      <w:r>
+        <w:rPr>
+          <w:sz w:val="24"/>
+          <w:lang w:val="en-US"/>
+        </w:rPr>
+        <w:t xml:space="preserve"> and which</w:t>
+      </w:r>
+      <w:r>
+        <w:rPr>
+          <w:sz w:val="24"/>
+          <w:lang w:val="en-US"/>
+        </w:rPr>
+        <w:t xml:space="preserve"> move the components.</w:t>
       </w:r>
     </w:p>
     <w:p>
@@ -6473,119 +6575,69 @@
           <w:lang w:val="en-US"/>
         </w:rPr>
       </w:pPr>
-      <w:bookmarkStart w:id="9" w:name="_Toc515889978"/>
-      <w:r>
-        <w:rPr>
-          <w:lang w:val="en-US"/>
-        </w:rPr>
-        <w:t>Controller</w:t>
+      <w:bookmarkStart w:id="9" w:name="_Toc515913074"/>
+      <w:r>
+        <w:rPr>
+          <w:lang w:val="en-US"/>
+        </w:rPr>
+        <w:t>Contract</w:t>
       </w:r>
       <w:bookmarkEnd w:id="9"/>
     </w:p>
     <w:p>
       <w:pPr>
-        <w:pStyle w:val="Sansinterligne"/>
-        <w:rPr>
-          <w:sz w:val="24"/>
-          <w:lang w:val="en-US"/>
-        </w:rPr>
-      </w:pPr>
-      <w:r>
-        <w:rPr>
-          <w:sz w:val="24"/>
-          <w:lang w:val="en-US"/>
-        </w:rPr>
-        <w:t xml:space="preserve">In the package Controller, there are all the element that make the link between the model and the view. It contains also alternate thread which run the </w:t>
-      </w:r>
-      <w:r>
-        <w:rPr>
-          <w:sz w:val="24"/>
-          <w:lang w:val="en-US"/>
-        </w:rPr>
-        <w:t>game,</w:t>
-      </w:r>
-      <w:r>
-        <w:rPr>
-          <w:sz w:val="24"/>
-          <w:lang w:val="en-US"/>
-        </w:rPr>
-        <w:t xml:space="preserve"> and which</w:t>
-      </w:r>
-      <w:r>
-        <w:rPr>
-          <w:sz w:val="24"/>
-          <w:lang w:val="en-US"/>
-        </w:rPr>
-        <w:t xml:space="preserve"> move the components.</w:t>
+        <w:jc w:val="both"/>
+        <w:rPr>
+          <w:lang w:val="en-US"/>
+        </w:rPr>
+      </w:pPr>
+      <w:r>
+        <w:rPr>
+          <w:lang w:val="en-US"/>
+        </w:rPr>
+        <w:t xml:space="preserve">In Contract, there are all interfaces which make link between all other packages. </w:t>
       </w:r>
     </w:p>
     <w:p>
       <w:pPr>
-        <w:pStyle w:val="Titre3"/>
-        <w:rPr>
-          <w:lang w:val="en-US"/>
-        </w:rPr>
-      </w:pPr>
-      <w:bookmarkStart w:id="10" w:name="_Toc515889979"/>
-      <w:r>
-        <w:rPr>
-          <w:lang w:val="en-US"/>
-        </w:rPr>
-        <w:t>Contract</w:t>
+        <w:pStyle w:val="Titre1"/>
+        <w:rPr>
+          <w:lang w:val="en-US"/>
+        </w:rPr>
+      </w:pPr>
+      <w:bookmarkStart w:id="10" w:name="_Toc515913075"/>
+      <w:r>
+        <w:rPr>
+          <w:lang w:val="en-US"/>
+        </w:rPr>
+        <w:t>Organi</w:t>
+      </w:r>
+      <w:r>
+        <w:rPr>
+          <w:lang w:val="en-US"/>
+        </w:rPr>
+        <w:t>z</w:t>
+      </w:r>
+      <w:r>
+        <w:rPr>
+          <w:lang w:val="en-US"/>
+        </w:rPr>
+        <w:t xml:space="preserve">ation </w:t>
+      </w:r>
+      <w:r>
+        <w:rPr>
+          <w:lang w:val="en-US"/>
+        </w:rPr>
+        <w:t>of the database</w:t>
       </w:r>
       <w:bookmarkEnd w:id="10"/>
     </w:p>
     <w:p>
       <w:pPr>
-        <w:rPr>
-          <w:lang w:val="en-US"/>
-        </w:rPr>
-      </w:pPr>
-      <w:r>
-        <w:rPr>
-          <w:lang w:val="en-US"/>
-        </w:rPr>
-        <w:t xml:space="preserve">In Contract, there are all interfaces which make link between all other packages. </w:t>
-      </w:r>
-    </w:p>
-    <w:p>
-      <w:pPr>
-        <w:pStyle w:val="Titre1"/>
-        <w:rPr>
-          <w:lang w:val="en-US"/>
-        </w:rPr>
-      </w:pPr>
-      <w:bookmarkStart w:id="11" w:name="_Toc515889980"/>
-      <w:r>
-        <w:rPr>
-          <w:lang w:val="en-US"/>
-        </w:rPr>
-        <w:lastRenderedPageBreak/>
-        <w:t>Organi</w:t>
-      </w:r>
-      <w:r>
-        <w:rPr>
-          <w:lang w:val="en-US"/>
-        </w:rPr>
-        <w:t>z</w:t>
-      </w:r>
-      <w:r>
-        <w:rPr>
-          <w:lang w:val="en-US"/>
-        </w:rPr>
-        <w:t xml:space="preserve">ation </w:t>
-      </w:r>
-      <w:r>
-        <w:rPr>
-          <w:lang w:val="en-US"/>
-        </w:rPr>
-        <w:t>of the database</w:t>
-      </w:r>
-      <w:bookmarkEnd w:id="11"/>
-    </w:p>
-    <w:p>
-      <w:pPr>
         <w:keepNext/>
+        <w:rPr>
+          <w:lang w:val="en-US"/>
+        </w:rPr>
       </w:pPr>
       <w:r>
         <w:rPr>
@@ -6729,6 +6781,7 @@
     </w:p>
     <w:p>
       <w:pPr>
+        <w:jc w:val="both"/>
         <w:rPr>
           <w:lang w:val="en-US"/>
         </w:rPr>
@@ -6753,17 +6806,18 @@
           <w:lang w:val="en-US"/>
         </w:rPr>
       </w:pPr>
-      <w:bookmarkStart w:id="12" w:name="_Toc515889981"/>
+      <w:bookmarkStart w:id="11" w:name="_Toc515913076"/>
       <w:r>
         <w:rPr>
           <w:lang w:val="en-US"/>
         </w:rPr>
         <w:t>Entity relationship diagram</w:t>
       </w:r>
-      <w:bookmarkEnd w:id="12"/>
+      <w:bookmarkEnd w:id="11"/>
     </w:p>
     <w:p>
       <w:pPr>
+        <w:jc w:val="both"/>
         <w:rPr>
           <w:lang w:val="en-US"/>
         </w:rPr>
@@ -7077,18 +7131,18 @@
           <w:lang w:val="en-US"/>
         </w:rPr>
       </w:pPr>
-      <w:bookmarkStart w:id="13" w:name="_Toc515889982"/>
-      <w:r>
-        <w:rPr>
-          <w:lang w:val="en-US"/>
-        </w:rPr>
-        <w:lastRenderedPageBreak/>
+      <w:bookmarkStart w:id="12" w:name="_Toc515913077"/>
+      <w:r>
+        <w:rPr>
+          <w:lang w:val="en-US"/>
+        </w:rPr>
         <w:t>SQL</w:t>
       </w:r>
-      <w:bookmarkEnd w:id="13"/>
+      <w:bookmarkEnd w:id="12"/>
     </w:p>
     <w:p>
       <w:pPr>
+        <w:jc w:val="both"/>
         <w:rPr>
           <w:lang w:val="en-US"/>
         </w:rPr>
@@ -7210,7 +7264,19 @@
         <w:rPr>
           <w:lang w:val="en-US"/>
         </w:rPr>
-        <w:t>- The SQL of the project</w:t>
+        <w:t xml:space="preserve">- The SQL </w:t>
+      </w:r>
+      <w:r>
+        <w:rPr>
+          <w:lang w:val="en-US"/>
+        </w:rPr>
+        <w:t xml:space="preserve">code </w:t>
+      </w:r>
+      <w:r>
+        <w:rPr>
+          <w:lang w:val="en-US"/>
+        </w:rPr>
+        <w:t>of the project</w:t>
       </w:r>
     </w:p>
     <w:p>
@@ -7220,12 +7286,34 @@
           <w:lang w:val="en-US"/>
         </w:rPr>
       </w:pPr>
-      <w:bookmarkStart w:id="14" w:name="_Toc515889983"/>
+      <w:bookmarkStart w:id="13" w:name="_Toc515913078"/>
       <w:r>
         <w:rPr>
           <w:lang w:val="en-US"/>
         </w:rPr>
         <w:t>Conclusion</w:t>
+      </w:r>
+      <w:bookmarkEnd w:id="13"/>
+    </w:p>
+    <w:p>
+      <w:pPr>
+        <w:pStyle w:val="Titre2"/>
+        <w:rPr>
+          <w:lang w:val="en-US"/>
+        </w:rPr>
+      </w:pPr>
+      <w:bookmarkStart w:id="14" w:name="_Toc515913079"/>
+      <w:r>
+        <w:rPr>
+          <w:lang w:val="en-US"/>
+        </w:rPr>
+        <w:t xml:space="preserve">Conclusion </w:t>
+      </w:r>
+      <w:r>
+        <w:rPr>
+          <w:lang w:val="en-US"/>
+        </w:rPr>
+        <w:t>of project</w:t>
       </w:r>
       <w:bookmarkEnd w:id="14"/>
     </w:p>
@@ -7236,52 +7324,105 @@
           <w:lang w:val="en-US"/>
         </w:rPr>
       </w:pPr>
-      <w:bookmarkStart w:id="15" w:name="_Toc515889984"/>
-      <w:r>
-        <w:rPr>
-          <w:lang w:val="en-US"/>
-        </w:rPr>
-        <w:t xml:space="preserve">Conclusion </w:t>
-      </w:r>
-      <w:r>
-        <w:rPr>
-          <w:lang w:val="en-US"/>
-        </w:rPr>
-        <w:t>of project</w:t>
+      <w:bookmarkStart w:id="15" w:name="_Toc515913080"/>
+      <w:r>
+        <w:rPr>
+          <w:lang w:val="en-US"/>
+        </w:rPr>
+        <w:t>Probl</w:t>
+      </w:r>
+      <w:r>
+        <w:rPr>
+          <w:lang w:val="en-US"/>
+        </w:rPr>
+        <w:t>em</w:t>
+      </w:r>
+      <w:r>
+        <w:rPr>
+          <w:lang w:val="en-US"/>
+        </w:rPr>
+        <w:t xml:space="preserve">s </w:t>
+      </w:r>
+      <w:r>
+        <w:rPr>
+          <w:lang w:val="en-US"/>
+        </w:rPr>
+        <w:t>encountered</w:t>
       </w:r>
       <w:bookmarkEnd w:id="15"/>
     </w:p>
     <w:p>
       <w:pPr>
+        <w:ind w:firstLine="708"/>
+        <w:jc w:val="both"/>
+        <w:rPr>
+          <w:lang w:val="en-US"/>
+        </w:rPr>
+      </w:pPr>
+      <w:r>
+        <w:rPr>
+          <w:lang w:val="en-US"/>
+        </w:rPr>
+        <w:t xml:space="preserve">During this project, even if it was easier than expected, we have meet some issues. The biggest problem was about Maven. The dependencies caused a lot of problems. For example, we could not generate a </w:t>
+      </w:r>
+      <w:proofErr w:type="spellStart"/>
+      <w:r>
+        <w:rPr>
+          <w:lang w:val="en-US"/>
+        </w:rPr>
+        <w:t>SureFire</w:t>
+      </w:r>
+      <w:proofErr w:type="spellEnd"/>
+      <w:r>
+        <w:rPr>
+          <w:lang w:val="en-US"/>
+        </w:rPr>
+        <w:t xml:space="preserve"> report with Maven despite the command “run as JUNIT Test” in Eclipse worked perfectly.</w:t>
+      </w:r>
+    </w:p>
+    <w:p>
+      <w:pPr>
+        <w:ind w:firstLine="708"/>
+        <w:jc w:val="both"/>
+        <w:rPr>
+          <w:lang w:val="en-US"/>
+        </w:rPr>
+      </w:pPr>
+      <w:r>
+        <w:rPr>
+          <w:lang w:val="en-US"/>
+        </w:rPr>
+        <w:t>Another issue was with Git. One of our teammate was unable to sync the project with git desktop. He succeed by using git on Eclipse but he has to reconfigure the URL of the project each time because git seem to forgot the settings when he pull.</w:t>
+      </w:r>
+    </w:p>
+    <w:p>
+      <w:pPr>
+        <w:jc w:val="both"/>
+        <w:rPr>
+          <w:lang w:val="en-US"/>
+        </w:rPr>
+      </w:pPr>
+      <w:r>
+        <w:rPr>
+          <w:lang w:val="en-US"/>
+        </w:rPr>
+        <w:tab/>
+        <w:t>We also have some strange error like a null pointer exception which seem to appear randomly when we launch the spell but doesn’t append when we debug the program.</w:t>
+      </w:r>
+    </w:p>
+    <w:p>
+      <w:pPr>
         <w:pStyle w:val="Titre2"/>
         <w:rPr>
           <w:lang w:val="en-US"/>
         </w:rPr>
       </w:pPr>
-      <w:bookmarkStart w:id="16" w:name="_Toc515889985"/>
-      <w:r>
-        <w:rPr>
-          <w:lang w:val="en-US"/>
-        </w:rPr>
-        <w:t>Probl</w:t>
-      </w:r>
-      <w:r>
-        <w:rPr>
-          <w:lang w:val="en-US"/>
-        </w:rPr>
-        <w:t>em</w:t>
-      </w:r>
-      <w:r>
-        <w:rPr>
-          <w:lang w:val="en-US"/>
-        </w:rPr>
-        <w:t xml:space="preserve">s </w:t>
-      </w:r>
-      <w:r>
-        <w:rPr>
-          <w:lang w:val="en-US"/>
-        </w:rPr>
-        <w:t>encountered</w:t>
+      <w:bookmarkStart w:id="16" w:name="_Toc515913081"/>
+      <w:r>
+        <w:rPr>
+          <w:lang w:val="en-US"/>
+        </w:rPr>
+        <w:t>Group report</w:t>
       </w:r>
       <w:bookmarkEnd w:id="16"/>
     </w:p>
@@ -7292,30 +7433,31 @@
           <w:lang w:val="en-US"/>
         </w:rPr>
       </w:pPr>
-      <w:bookmarkStart w:id="17" w:name="_Toc515889986"/>
-      <w:r>
-        <w:rPr>
-          <w:lang w:val="en-US"/>
-        </w:rPr>
-        <w:t>Group report</w:t>
+      <w:bookmarkStart w:id="17" w:name="_Toc515913082"/>
+      <w:r>
+        <w:rPr>
+          <w:lang w:val="en-US"/>
+        </w:rPr>
+        <w:t>Personal report</w:t>
       </w:r>
       <w:bookmarkEnd w:id="17"/>
     </w:p>
     <w:p>
       <w:pPr>
-        <w:pStyle w:val="Titre2"/>
-        <w:rPr>
-          <w:lang w:val="en-US"/>
-        </w:rPr>
-      </w:pPr>
-      <w:bookmarkStart w:id="18" w:name="_Toc515889987"/>
-      <w:r>
-        <w:rPr>
-          <w:lang w:val="en-US"/>
-        </w:rPr>
-        <w:t>Personal report</w:t>
-      </w:r>
-      <w:bookmarkEnd w:id="18"/>
+        <w:rPr>
+          <w:b/>
+          <w:u w:val="single"/>
+          <w:lang w:val="en-US"/>
+        </w:rPr>
+      </w:pPr>
+      <w:r>
+        <w:rPr>
+          <w:b/>
+          <w:u w:val="single"/>
+          <w:lang w:val="en-US"/>
+        </w:rPr>
+        <w:t>Tristan BOULESTEIX:</w:t>
+      </w:r>
     </w:p>
     <w:p>
       <w:pPr>
@@ -7323,6 +7465,26 @@
           <w:lang w:val="en-US"/>
         </w:rPr>
       </w:pPr>
+      <w:r>
+        <w:rPr>
+          <w:lang w:val="en-US"/>
+        </w:rPr>
+        <w:t xml:space="preserve">I found this project really interesting and I really enjoyed working with this group. I already known Java before the teaching unity (UE) but I still learned a lot of things like the utility of the interfaces and the part Contract (thanks to Maven dependencies) and how to generate </w:t>
+      </w:r>
+      <w:proofErr w:type="spellStart"/>
+      <w:r>
+        <w:rPr>
+          <w:lang w:val="en-US"/>
+        </w:rPr>
+        <w:t>jxr</w:t>
+      </w:r>
+      <w:proofErr w:type="spellEnd"/>
+      <w:r>
+        <w:rPr>
+          <w:lang w:val="en-US"/>
+        </w:rPr>
+        <w:t>, surefire report. I think this project doesn’t helped me to be a good programmer in Java but it make me learned to respect the rules, the Design Pattern…</w:t>
+      </w:r>
     </w:p>
     <w:sectPr>
       <w:pgSz w:w="11906" w:h="16838"/>
@@ -9604,7 +9766,7 @@
 </file>
 
 <file path=customXml/itemProps1.xml><?xml version="1.0" encoding="utf-8"?>
-<ds:datastoreItem xmlns:ds="http://schemas.openxmlformats.org/officeDocument/2006/customXml" ds:itemID="{E8276717-9406-4DF8-A0A5-EA2AA0065498}">
+<ds:datastoreItem xmlns:ds="http://schemas.openxmlformats.org/officeDocument/2006/customXml" ds:itemID="{41D714B9-EBE9-4D01-B44B-1324783F9D47}">
   <ds:schemaRefs>
     <ds:schemaRef ds:uri="http://schemas.openxmlformats.org/officeDocument/2006/bibliography"/>
   </ds:schemaRefs>

</xml_diff>

<commit_message>
Update Project report 06/04/18
</commit_message>
<xml_diff>
--- a/Livrables/Project report.docx
+++ b/Livrables/Project report.docx
@@ -1231,8 +1231,6 @@
         </w:rPr>
         <w:t>BOULESTEIX Tristan</w:t>
       </w:r>
-      <w:bookmarkStart w:id="0" w:name="_GoBack"/>
-      <w:bookmarkEnd w:id="0"/>
     </w:p>
     <w:p>
       <w:pPr>
@@ -2977,7 +2975,7 @@
           <w:lang w:val="en-US"/>
         </w:rPr>
       </w:pPr>
-      <w:bookmarkStart w:id="1" w:name="_Toc515889970"/>
+      <w:bookmarkStart w:id="0" w:name="_Toc515889970"/>
       <w:r>
         <w:rPr>
           <w:lang w:val="en-US"/>
@@ -2985,7 +2983,7 @@
         <w:lastRenderedPageBreak/>
         <w:t>Context/Goals</w:t>
       </w:r>
-      <w:bookmarkEnd w:id="1"/>
+      <w:bookmarkEnd w:id="0"/>
     </w:p>
     <w:p>
       <w:pPr>
@@ -3730,1155 +3728,6 @@
         <w:t xml:space="preserve">it.  </w:t>
       </w:r>
     </w:p>
-    <w:tbl>
-      <w:tblPr>
-        <w:tblStyle w:val="Grilledutableau"/>
-        <w:tblpPr w:leftFromText="141" w:rightFromText="141" w:vertAnchor="text" w:horzAnchor="margin" w:tblpY="1248"/>
-        <w:tblW w:w="14436" w:type="dxa"/>
-        <w:tblLook w:val="04A0" w:firstRow="1" w:lastRow="0" w:firstColumn="1" w:lastColumn="0" w:noHBand="0" w:noVBand="1"/>
-      </w:tblPr>
-      <w:tblGrid>
-        <w:gridCol w:w="1331"/>
-        <w:gridCol w:w="1074"/>
-        <w:gridCol w:w="1074"/>
-        <w:gridCol w:w="1074"/>
-        <w:gridCol w:w="1074"/>
-        <w:gridCol w:w="1074"/>
-        <w:gridCol w:w="1291"/>
-        <w:gridCol w:w="1074"/>
-        <w:gridCol w:w="1074"/>
-        <w:gridCol w:w="1074"/>
-        <w:gridCol w:w="1074"/>
-        <w:gridCol w:w="1074"/>
-        <w:gridCol w:w="1074"/>
-      </w:tblGrid>
-      <w:tr>
-        <w:trPr>
-          <w:trHeight w:val="885"/>
-        </w:trPr>
-        <w:tc>
-          <w:tcPr>
-            <w:tcW w:w="1331" w:type="dxa"/>
-            <w:tcBorders>
-              <w:tl2br w:val="single" w:sz="4" w:space="0" w:color="auto"/>
-            </w:tcBorders>
-          </w:tcPr>
-          <w:p>
-            <w:pPr>
-              <w:rPr>
-                <w:lang w:val="en-US"/>
-              </w:rPr>
-            </w:pPr>
-            <w:r>
-              <w:rPr>
-                <w:lang w:val="en-US"/>
-              </w:rPr>
-              <w:lastRenderedPageBreak/>
-              <w:t xml:space="preserve">        Days</w:t>
-            </w:r>
-          </w:p>
-          <w:p>
-            <w:pPr>
-              <w:rPr>
-                <w:lang w:val="en-US"/>
-              </w:rPr>
-            </w:pPr>
-          </w:p>
-          <w:p>
-            <w:pPr>
-              <w:rPr>
-                <w:lang w:val="en-US"/>
-              </w:rPr>
-            </w:pPr>
-            <w:r>
-              <w:rPr>
-                <w:lang w:val="en-US"/>
-              </w:rPr>
-              <w:t>Name</w:t>
-            </w:r>
-          </w:p>
-        </w:tc>
-        <w:tc>
-          <w:tcPr>
-            <w:tcW w:w="1074" w:type="dxa"/>
-          </w:tcPr>
-          <w:p>
-            <w:pPr>
-              <w:rPr>
-                <w:lang w:val="en-US"/>
-              </w:rPr>
-            </w:pPr>
-            <w:r>
-              <w:rPr>
-                <w:lang w:val="en-US"/>
-              </w:rPr>
-              <w:t>Friday</w:t>
-            </w:r>
-          </w:p>
-          <w:p>
-            <w:pPr>
-              <w:rPr>
-                <w:lang w:val="en-US"/>
-              </w:rPr>
-            </w:pPr>
-            <w:r>
-              <w:rPr>
-                <w:lang w:val="en-US"/>
-              </w:rPr>
-              <w:t>05/25/18</w:t>
-            </w:r>
-          </w:p>
-        </w:tc>
-        <w:tc>
-          <w:tcPr>
-            <w:tcW w:w="1074" w:type="dxa"/>
-          </w:tcPr>
-          <w:p>
-            <w:pPr>
-              <w:rPr>
-                <w:lang w:val="en-US"/>
-              </w:rPr>
-            </w:pPr>
-            <w:r>
-              <w:rPr>
-                <w:lang w:val="en-US"/>
-              </w:rPr>
-              <w:t>Saturday</w:t>
-            </w:r>
-          </w:p>
-          <w:p>
-            <w:pPr>
-              <w:rPr>
-                <w:lang w:val="en-US"/>
-              </w:rPr>
-            </w:pPr>
-            <w:r>
-              <w:rPr>
-                <w:lang w:val="en-US"/>
-              </w:rPr>
-              <w:t>05/26/18</w:t>
-            </w:r>
-          </w:p>
-        </w:tc>
-        <w:tc>
-          <w:tcPr>
-            <w:tcW w:w="1074" w:type="dxa"/>
-          </w:tcPr>
-          <w:p>
-            <w:pPr>
-              <w:rPr>
-                <w:lang w:val="en-US"/>
-              </w:rPr>
-            </w:pPr>
-            <w:r>
-              <w:rPr>
-                <w:lang w:val="en-US"/>
-              </w:rPr>
-              <w:t>Sunday</w:t>
-            </w:r>
-          </w:p>
-          <w:p>
-            <w:pPr>
-              <w:rPr>
-                <w:lang w:val="en-US"/>
-              </w:rPr>
-            </w:pPr>
-            <w:r>
-              <w:rPr>
-                <w:lang w:val="en-US"/>
-              </w:rPr>
-              <w:t>05/27/18</w:t>
-            </w:r>
-          </w:p>
-        </w:tc>
-        <w:tc>
-          <w:tcPr>
-            <w:tcW w:w="1074" w:type="dxa"/>
-          </w:tcPr>
-          <w:p>
-            <w:pPr>
-              <w:rPr>
-                <w:lang w:val="en-US"/>
-              </w:rPr>
-            </w:pPr>
-            <w:r>
-              <w:rPr>
-                <w:lang w:val="en-US"/>
-              </w:rPr>
-              <w:t>Monday</w:t>
-            </w:r>
-          </w:p>
-          <w:p>
-            <w:pPr>
-              <w:rPr>
-                <w:lang w:val="en-US"/>
-              </w:rPr>
-            </w:pPr>
-            <w:r>
-              <w:rPr>
-                <w:lang w:val="en-US"/>
-              </w:rPr>
-              <w:t>05/28/18</w:t>
-            </w:r>
-          </w:p>
-        </w:tc>
-        <w:tc>
-          <w:tcPr>
-            <w:tcW w:w="1074" w:type="dxa"/>
-          </w:tcPr>
-          <w:p>
-            <w:pPr>
-              <w:rPr>
-                <w:lang w:val="en-US"/>
-              </w:rPr>
-            </w:pPr>
-            <w:r>
-              <w:rPr>
-                <w:lang w:val="en-US"/>
-              </w:rPr>
-              <w:t>Tuesday</w:t>
-            </w:r>
-          </w:p>
-          <w:p>
-            <w:pPr>
-              <w:rPr>
-                <w:lang w:val="en-US"/>
-              </w:rPr>
-            </w:pPr>
-            <w:r>
-              <w:rPr>
-                <w:lang w:val="en-US"/>
-              </w:rPr>
-              <w:t>05/29/18</w:t>
-            </w:r>
-          </w:p>
-        </w:tc>
-        <w:tc>
-          <w:tcPr>
-            <w:tcW w:w="1291" w:type="dxa"/>
-          </w:tcPr>
-          <w:p>
-            <w:pPr>
-              <w:rPr>
-                <w:lang w:val="en-US"/>
-              </w:rPr>
-            </w:pPr>
-            <w:r>
-              <w:rPr>
-                <w:lang w:val="en-US"/>
-              </w:rPr>
-              <w:t>Wednesday</w:t>
-            </w:r>
-          </w:p>
-          <w:p>
-            <w:pPr>
-              <w:rPr>
-                <w:lang w:val="en-US"/>
-              </w:rPr>
-            </w:pPr>
-            <w:r>
-              <w:rPr>
-                <w:lang w:val="en-US"/>
-              </w:rPr>
-              <w:t>05/30/18</w:t>
-            </w:r>
-          </w:p>
-        </w:tc>
-        <w:tc>
-          <w:tcPr>
-            <w:tcW w:w="1074" w:type="dxa"/>
-          </w:tcPr>
-          <w:p>
-            <w:pPr>
-              <w:rPr>
-                <w:lang w:val="en-US"/>
-              </w:rPr>
-            </w:pPr>
-            <w:r>
-              <w:rPr>
-                <w:lang w:val="en-US"/>
-              </w:rPr>
-              <w:t>Thursday</w:t>
-            </w:r>
-          </w:p>
-          <w:p>
-            <w:pPr>
-              <w:rPr>
-                <w:lang w:val="en-US"/>
-              </w:rPr>
-            </w:pPr>
-            <w:r>
-              <w:rPr>
-                <w:lang w:val="en-US"/>
-              </w:rPr>
-              <w:t>05/31/18</w:t>
-            </w:r>
-          </w:p>
-        </w:tc>
-        <w:tc>
-          <w:tcPr>
-            <w:tcW w:w="1074" w:type="dxa"/>
-          </w:tcPr>
-          <w:p>
-            <w:pPr>
-              <w:rPr>
-                <w:lang w:val="en-US"/>
-              </w:rPr>
-            </w:pPr>
-            <w:r>
-              <w:rPr>
-                <w:lang w:val="en-US"/>
-              </w:rPr>
-              <w:t>Friday</w:t>
-            </w:r>
-          </w:p>
-          <w:p>
-            <w:pPr>
-              <w:rPr>
-                <w:lang w:val="en-US"/>
-              </w:rPr>
-            </w:pPr>
-            <w:r>
-              <w:rPr>
-                <w:lang w:val="en-US"/>
-              </w:rPr>
-              <w:t>06/01/18</w:t>
-            </w:r>
-          </w:p>
-        </w:tc>
-        <w:tc>
-          <w:tcPr>
-            <w:tcW w:w="1074" w:type="dxa"/>
-          </w:tcPr>
-          <w:p>
-            <w:pPr>
-              <w:rPr>
-                <w:lang w:val="en-US"/>
-              </w:rPr>
-            </w:pPr>
-            <w:r>
-              <w:rPr>
-                <w:lang w:val="en-US"/>
-              </w:rPr>
-              <w:t>Saturday</w:t>
-            </w:r>
-          </w:p>
-          <w:p>
-            <w:pPr>
-              <w:rPr>
-                <w:lang w:val="en-US"/>
-              </w:rPr>
-            </w:pPr>
-            <w:r>
-              <w:rPr>
-                <w:lang w:val="en-US"/>
-              </w:rPr>
-              <w:t>06/02/18</w:t>
-            </w:r>
-          </w:p>
-        </w:tc>
-        <w:tc>
-          <w:tcPr>
-            <w:tcW w:w="1074" w:type="dxa"/>
-          </w:tcPr>
-          <w:p>
-            <w:pPr>
-              <w:rPr>
-                <w:lang w:val="en-US"/>
-              </w:rPr>
-            </w:pPr>
-            <w:r>
-              <w:rPr>
-                <w:lang w:val="en-US"/>
-              </w:rPr>
-              <w:t>Sunday</w:t>
-            </w:r>
-          </w:p>
-          <w:p>
-            <w:pPr>
-              <w:rPr>
-                <w:lang w:val="en-US"/>
-              </w:rPr>
-            </w:pPr>
-            <w:r>
-              <w:rPr>
-                <w:lang w:val="en-US"/>
-              </w:rPr>
-              <w:t>06/03/18</w:t>
-            </w:r>
-          </w:p>
-        </w:tc>
-        <w:tc>
-          <w:tcPr>
-            <w:tcW w:w="1074" w:type="dxa"/>
-          </w:tcPr>
-          <w:p>
-            <w:pPr>
-              <w:rPr>
-                <w:lang w:val="en-US"/>
-              </w:rPr>
-            </w:pPr>
-            <w:r>
-              <w:rPr>
-                <w:lang w:val="en-US"/>
-              </w:rPr>
-              <w:t>Monday</w:t>
-            </w:r>
-          </w:p>
-          <w:p>
-            <w:pPr>
-              <w:rPr>
-                <w:lang w:val="en-US"/>
-              </w:rPr>
-            </w:pPr>
-            <w:r>
-              <w:rPr>
-                <w:lang w:val="en-US"/>
-              </w:rPr>
-              <w:t>06/04/18</w:t>
-            </w:r>
-          </w:p>
-        </w:tc>
-        <w:tc>
-          <w:tcPr>
-            <w:tcW w:w="1074" w:type="dxa"/>
-          </w:tcPr>
-          <w:p>
-            <w:pPr>
-              <w:rPr>
-                <w:lang w:val="en-US"/>
-              </w:rPr>
-            </w:pPr>
-            <w:r>
-              <w:rPr>
-                <w:lang w:val="en-US"/>
-              </w:rPr>
-              <w:t>Tuesday</w:t>
-            </w:r>
-          </w:p>
-          <w:p>
-            <w:pPr>
-              <w:rPr>
-                <w:lang w:val="en-US"/>
-              </w:rPr>
-            </w:pPr>
-            <w:r>
-              <w:rPr>
-                <w:lang w:val="en-US"/>
-              </w:rPr>
-              <w:t>06/05/18</w:t>
-            </w:r>
-          </w:p>
-        </w:tc>
-      </w:tr>
-      <w:tr>
-        <w:trPr>
-          <w:trHeight w:val="922"/>
-        </w:trPr>
-        <w:tc>
-          <w:tcPr>
-            <w:tcW w:w="1331" w:type="dxa"/>
-          </w:tcPr>
-          <w:p>
-            <w:pPr>
-              <w:rPr>
-                <w:lang w:val="en-US"/>
-              </w:rPr>
-            </w:pPr>
-            <w:r>
-              <w:rPr>
-                <w:lang w:val="en-US"/>
-              </w:rPr>
-              <w:t>AZZOUZI Zacharia</w:t>
-            </w:r>
-          </w:p>
-        </w:tc>
-        <w:tc>
-          <w:tcPr>
-            <w:tcW w:w="1074" w:type="dxa"/>
-          </w:tcPr>
-          <w:p>
-            <w:pPr>
-              <w:rPr>
-                <w:lang w:val="en-US"/>
-              </w:rPr>
-            </w:pPr>
-          </w:p>
-        </w:tc>
-        <w:tc>
-          <w:tcPr>
-            <w:tcW w:w="1074" w:type="dxa"/>
-          </w:tcPr>
-          <w:p>
-            <w:pPr>
-              <w:rPr>
-                <w:lang w:val="en-US"/>
-              </w:rPr>
-            </w:pPr>
-          </w:p>
-        </w:tc>
-        <w:tc>
-          <w:tcPr>
-            <w:tcW w:w="1074" w:type="dxa"/>
-          </w:tcPr>
-          <w:p>
-            <w:pPr>
-              <w:rPr>
-                <w:lang w:val="en-US"/>
-              </w:rPr>
-            </w:pPr>
-          </w:p>
-        </w:tc>
-        <w:tc>
-          <w:tcPr>
-            <w:tcW w:w="1074" w:type="dxa"/>
-          </w:tcPr>
-          <w:p>
-            <w:pPr>
-              <w:rPr>
-                <w:lang w:val="en-US"/>
-              </w:rPr>
-            </w:pPr>
-          </w:p>
-        </w:tc>
-        <w:tc>
-          <w:tcPr>
-            <w:tcW w:w="1074" w:type="dxa"/>
-          </w:tcPr>
-          <w:p>
-            <w:pPr>
-              <w:rPr>
-                <w:lang w:val="en-US"/>
-              </w:rPr>
-            </w:pPr>
-          </w:p>
-        </w:tc>
-        <w:tc>
-          <w:tcPr>
-            <w:tcW w:w="1291" w:type="dxa"/>
-          </w:tcPr>
-          <w:p>
-            <w:pPr>
-              <w:rPr>
-                <w:lang w:val="en-US"/>
-              </w:rPr>
-            </w:pPr>
-          </w:p>
-        </w:tc>
-        <w:tc>
-          <w:tcPr>
-            <w:tcW w:w="1074" w:type="dxa"/>
-          </w:tcPr>
-          <w:p>
-            <w:pPr>
-              <w:rPr>
-                <w:lang w:val="en-US"/>
-              </w:rPr>
-            </w:pPr>
-          </w:p>
-        </w:tc>
-        <w:tc>
-          <w:tcPr>
-            <w:tcW w:w="1074" w:type="dxa"/>
-          </w:tcPr>
-          <w:p>
-            <w:pPr>
-              <w:rPr>
-                <w:lang w:val="en-US"/>
-              </w:rPr>
-            </w:pPr>
-          </w:p>
-        </w:tc>
-        <w:tc>
-          <w:tcPr>
-            <w:tcW w:w="1074" w:type="dxa"/>
-          </w:tcPr>
-          <w:p>
-            <w:pPr>
-              <w:rPr>
-                <w:lang w:val="en-US"/>
-              </w:rPr>
-            </w:pPr>
-          </w:p>
-        </w:tc>
-        <w:tc>
-          <w:tcPr>
-            <w:tcW w:w="1074" w:type="dxa"/>
-          </w:tcPr>
-          <w:p>
-            <w:pPr>
-              <w:rPr>
-                <w:lang w:val="en-US"/>
-              </w:rPr>
-            </w:pPr>
-          </w:p>
-        </w:tc>
-        <w:tc>
-          <w:tcPr>
-            <w:tcW w:w="1074" w:type="dxa"/>
-          </w:tcPr>
-          <w:p>
-            <w:pPr>
-              <w:rPr>
-                <w:lang w:val="en-US"/>
-              </w:rPr>
-            </w:pPr>
-          </w:p>
-        </w:tc>
-        <w:tc>
-          <w:tcPr>
-            <w:tcW w:w="1074" w:type="dxa"/>
-          </w:tcPr>
-          <w:p>
-            <w:pPr>
-              <w:rPr>
-                <w:lang w:val="en-US"/>
-              </w:rPr>
-            </w:pPr>
-          </w:p>
-        </w:tc>
-      </w:tr>
-      <w:tr>
-        <w:trPr>
-          <w:trHeight w:val="885"/>
-        </w:trPr>
-        <w:tc>
-          <w:tcPr>
-            <w:tcW w:w="1331" w:type="dxa"/>
-          </w:tcPr>
-          <w:p>
-            <w:pPr>
-              <w:rPr>
-                <w:lang w:val="en-US"/>
-              </w:rPr>
-            </w:pPr>
-            <w:r>
-              <w:rPr>
-                <w:lang w:val="en-US"/>
-              </w:rPr>
-              <w:t>BOULESTEIX</w:t>
-            </w:r>
-          </w:p>
-          <w:p>
-            <w:pPr>
-              <w:rPr>
-                <w:lang w:val="en-US"/>
-              </w:rPr>
-            </w:pPr>
-            <w:r>
-              <w:rPr>
-                <w:lang w:val="en-US"/>
-              </w:rPr>
-              <w:t>Tristan</w:t>
-            </w:r>
-          </w:p>
-        </w:tc>
-        <w:tc>
-          <w:tcPr>
-            <w:tcW w:w="1074" w:type="dxa"/>
-          </w:tcPr>
-          <w:p>
-            <w:pPr>
-              <w:rPr>
-                <w:lang w:val="en-US"/>
-              </w:rPr>
-            </w:pPr>
-          </w:p>
-        </w:tc>
-        <w:tc>
-          <w:tcPr>
-            <w:tcW w:w="1074" w:type="dxa"/>
-          </w:tcPr>
-          <w:p>
-            <w:pPr>
-              <w:rPr>
-                <w:lang w:val="en-US"/>
-              </w:rPr>
-            </w:pPr>
-          </w:p>
-        </w:tc>
-        <w:tc>
-          <w:tcPr>
-            <w:tcW w:w="1074" w:type="dxa"/>
-          </w:tcPr>
-          <w:p>
-            <w:pPr>
-              <w:rPr>
-                <w:lang w:val="en-US"/>
-              </w:rPr>
-            </w:pPr>
-          </w:p>
-        </w:tc>
-        <w:tc>
-          <w:tcPr>
-            <w:tcW w:w="1074" w:type="dxa"/>
-          </w:tcPr>
-          <w:p>
-            <w:pPr>
-              <w:rPr>
-                <w:lang w:val="en-US"/>
-              </w:rPr>
-            </w:pPr>
-          </w:p>
-        </w:tc>
-        <w:tc>
-          <w:tcPr>
-            <w:tcW w:w="1074" w:type="dxa"/>
-          </w:tcPr>
-          <w:p>
-            <w:pPr>
-              <w:rPr>
-                <w:lang w:val="en-US"/>
-              </w:rPr>
-            </w:pPr>
-          </w:p>
-        </w:tc>
-        <w:tc>
-          <w:tcPr>
-            <w:tcW w:w="1291" w:type="dxa"/>
-          </w:tcPr>
-          <w:p>
-            <w:pPr>
-              <w:rPr>
-                <w:lang w:val="en-US"/>
-              </w:rPr>
-            </w:pPr>
-          </w:p>
-        </w:tc>
-        <w:tc>
-          <w:tcPr>
-            <w:tcW w:w="1074" w:type="dxa"/>
-          </w:tcPr>
-          <w:p>
-            <w:pPr>
-              <w:rPr>
-                <w:lang w:val="en-US"/>
-              </w:rPr>
-            </w:pPr>
-          </w:p>
-        </w:tc>
-        <w:tc>
-          <w:tcPr>
-            <w:tcW w:w="1074" w:type="dxa"/>
-          </w:tcPr>
-          <w:p>
-            <w:pPr>
-              <w:rPr>
-                <w:lang w:val="en-US"/>
-              </w:rPr>
-            </w:pPr>
-          </w:p>
-        </w:tc>
-        <w:tc>
-          <w:tcPr>
-            <w:tcW w:w="1074" w:type="dxa"/>
-          </w:tcPr>
-          <w:p>
-            <w:pPr>
-              <w:rPr>
-                <w:lang w:val="en-US"/>
-              </w:rPr>
-            </w:pPr>
-          </w:p>
-        </w:tc>
-        <w:tc>
-          <w:tcPr>
-            <w:tcW w:w="1074" w:type="dxa"/>
-          </w:tcPr>
-          <w:p>
-            <w:pPr>
-              <w:rPr>
-                <w:lang w:val="en-US"/>
-              </w:rPr>
-            </w:pPr>
-          </w:p>
-        </w:tc>
-        <w:tc>
-          <w:tcPr>
-            <w:tcW w:w="1074" w:type="dxa"/>
-          </w:tcPr>
-          <w:p>
-            <w:pPr>
-              <w:rPr>
-                <w:lang w:val="en-US"/>
-              </w:rPr>
-            </w:pPr>
-          </w:p>
-        </w:tc>
-        <w:tc>
-          <w:tcPr>
-            <w:tcW w:w="1074" w:type="dxa"/>
-          </w:tcPr>
-          <w:p>
-            <w:pPr>
-              <w:rPr>
-                <w:lang w:val="en-US"/>
-              </w:rPr>
-            </w:pPr>
-          </w:p>
-        </w:tc>
-      </w:tr>
-      <w:tr>
-        <w:trPr>
-          <w:trHeight w:val="885"/>
-        </w:trPr>
-        <w:tc>
-          <w:tcPr>
-            <w:tcW w:w="1331" w:type="dxa"/>
-          </w:tcPr>
-          <w:p>
-            <w:pPr>
-              <w:rPr>
-                <w:lang w:val="en-US"/>
-              </w:rPr>
-            </w:pPr>
-            <w:r>
-              <w:rPr>
-                <w:lang w:val="en-US"/>
-              </w:rPr>
-              <w:t>MAITRE</w:t>
-            </w:r>
-          </w:p>
-          <w:p>
-            <w:pPr>
-              <w:rPr>
-                <w:lang w:val="en-US"/>
-              </w:rPr>
-            </w:pPr>
-            <w:r>
-              <w:rPr>
-                <w:lang w:val="en-US"/>
-              </w:rPr>
-              <w:t>Maxime</w:t>
-            </w:r>
-          </w:p>
-        </w:tc>
-        <w:tc>
-          <w:tcPr>
-            <w:tcW w:w="1074" w:type="dxa"/>
-          </w:tcPr>
-          <w:p>
-            <w:pPr>
-              <w:rPr>
-                <w:lang w:val="en-US"/>
-              </w:rPr>
-            </w:pPr>
-          </w:p>
-        </w:tc>
-        <w:tc>
-          <w:tcPr>
-            <w:tcW w:w="1074" w:type="dxa"/>
-          </w:tcPr>
-          <w:p>
-            <w:pPr>
-              <w:rPr>
-                <w:lang w:val="en-US"/>
-              </w:rPr>
-            </w:pPr>
-          </w:p>
-        </w:tc>
-        <w:tc>
-          <w:tcPr>
-            <w:tcW w:w="1074" w:type="dxa"/>
-          </w:tcPr>
-          <w:p>
-            <w:pPr>
-              <w:rPr>
-                <w:lang w:val="en-US"/>
-              </w:rPr>
-            </w:pPr>
-          </w:p>
-        </w:tc>
-        <w:tc>
-          <w:tcPr>
-            <w:tcW w:w="1074" w:type="dxa"/>
-          </w:tcPr>
-          <w:p>
-            <w:pPr>
-              <w:rPr>
-                <w:lang w:val="en-US"/>
-              </w:rPr>
-            </w:pPr>
-          </w:p>
-        </w:tc>
-        <w:tc>
-          <w:tcPr>
-            <w:tcW w:w="1074" w:type="dxa"/>
-          </w:tcPr>
-          <w:p>
-            <w:pPr>
-              <w:rPr>
-                <w:lang w:val="en-US"/>
-              </w:rPr>
-            </w:pPr>
-          </w:p>
-        </w:tc>
-        <w:tc>
-          <w:tcPr>
-            <w:tcW w:w="1291" w:type="dxa"/>
-          </w:tcPr>
-          <w:p>
-            <w:pPr>
-              <w:rPr>
-                <w:lang w:val="en-US"/>
-              </w:rPr>
-            </w:pPr>
-          </w:p>
-        </w:tc>
-        <w:tc>
-          <w:tcPr>
-            <w:tcW w:w="1074" w:type="dxa"/>
-          </w:tcPr>
-          <w:p>
-            <w:pPr>
-              <w:rPr>
-                <w:lang w:val="en-US"/>
-              </w:rPr>
-            </w:pPr>
-          </w:p>
-        </w:tc>
-        <w:tc>
-          <w:tcPr>
-            <w:tcW w:w="1074" w:type="dxa"/>
-          </w:tcPr>
-          <w:p>
-            <w:pPr>
-              <w:rPr>
-                <w:lang w:val="en-US"/>
-              </w:rPr>
-            </w:pPr>
-          </w:p>
-        </w:tc>
-        <w:tc>
-          <w:tcPr>
-            <w:tcW w:w="1074" w:type="dxa"/>
-          </w:tcPr>
-          <w:p>
-            <w:pPr>
-              <w:rPr>
-                <w:lang w:val="en-US"/>
-              </w:rPr>
-            </w:pPr>
-          </w:p>
-        </w:tc>
-        <w:tc>
-          <w:tcPr>
-            <w:tcW w:w="1074" w:type="dxa"/>
-          </w:tcPr>
-          <w:p>
-            <w:pPr>
-              <w:rPr>
-                <w:lang w:val="en-US"/>
-              </w:rPr>
-            </w:pPr>
-          </w:p>
-        </w:tc>
-        <w:tc>
-          <w:tcPr>
-            <w:tcW w:w="1074" w:type="dxa"/>
-          </w:tcPr>
-          <w:p>
-            <w:pPr>
-              <w:rPr>
-                <w:lang w:val="en-US"/>
-              </w:rPr>
-            </w:pPr>
-          </w:p>
-        </w:tc>
-        <w:tc>
-          <w:tcPr>
-            <w:tcW w:w="1074" w:type="dxa"/>
-          </w:tcPr>
-          <w:p>
-            <w:pPr>
-              <w:rPr>
-                <w:lang w:val="en-US"/>
-              </w:rPr>
-            </w:pPr>
-          </w:p>
-        </w:tc>
-      </w:tr>
-      <w:tr>
-        <w:trPr>
-          <w:trHeight w:val="885"/>
-        </w:trPr>
-        <w:tc>
-          <w:tcPr>
-            <w:tcW w:w="1331" w:type="dxa"/>
-          </w:tcPr>
-          <w:p>
-            <w:pPr>
-              <w:rPr>
-                <w:lang w:val="en-US"/>
-              </w:rPr>
-            </w:pPr>
-            <w:r>
-              <w:rPr>
-                <w:lang w:val="en-US"/>
-              </w:rPr>
-              <w:t>KARDOUS</w:t>
-            </w:r>
-          </w:p>
-          <w:p>
-            <w:pPr>
-              <w:rPr>
-                <w:lang w:val="en-US"/>
-              </w:rPr>
-            </w:pPr>
-            <w:r>
-              <w:rPr>
-                <w:lang w:val="en-US"/>
-              </w:rPr>
-              <w:t>Jean-Pierre</w:t>
-            </w:r>
-          </w:p>
-        </w:tc>
-        <w:tc>
-          <w:tcPr>
-            <w:tcW w:w="1074" w:type="dxa"/>
-          </w:tcPr>
-          <w:p>
-            <w:pPr>
-              <w:rPr>
-                <w:lang w:val="en-US"/>
-              </w:rPr>
-            </w:pPr>
-          </w:p>
-        </w:tc>
-        <w:tc>
-          <w:tcPr>
-            <w:tcW w:w="1074" w:type="dxa"/>
-          </w:tcPr>
-          <w:p>
-            <w:pPr>
-              <w:rPr>
-                <w:lang w:val="en-US"/>
-              </w:rPr>
-            </w:pPr>
-          </w:p>
-        </w:tc>
-        <w:tc>
-          <w:tcPr>
-            <w:tcW w:w="1074" w:type="dxa"/>
-          </w:tcPr>
-          <w:p>
-            <w:pPr>
-              <w:rPr>
-                <w:lang w:val="en-US"/>
-              </w:rPr>
-            </w:pPr>
-          </w:p>
-        </w:tc>
-        <w:tc>
-          <w:tcPr>
-            <w:tcW w:w="1074" w:type="dxa"/>
-          </w:tcPr>
-          <w:p>
-            <w:pPr>
-              <w:rPr>
-                <w:lang w:val="en-US"/>
-              </w:rPr>
-            </w:pPr>
-          </w:p>
-        </w:tc>
-        <w:tc>
-          <w:tcPr>
-            <w:tcW w:w="1074" w:type="dxa"/>
-          </w:tcPr>
-          <w:p>
-            <w:pPr>
-              <w:rPr>
-                <w:lang w:val="en-US"/>
-              </w:rPr>
-            </w:pPr>
-          </w:p>
-        </w:tc>
-        <w:tc>
-          <w:tcPr>
-            <w:tcW w:w="1291" w:type="dxa"/>
-          </w:tcPr>
-          <w:p>
-            <w:pPr>
-              <w:rPr>
-                <w:lang w:val="en-US"/>
-              </w:rPr>
-            </w:pPr>
-          </w:p>
-        </w:tc>
-        <w:tc>
-          <w:tcPr>
-            <w:tcW w:w="1074" w:type="dxa"/>
-          </w:tcPr>
-          <w:p>
-            <w:pPr>
-              <w:rPr>
-                <w:lang w:val="en-US"/>
-              </w:rPr>
-            </w:pPr>
-          </w:p>
-        </w:tc>
-        <w:tc>
-          <w:tcPr>
-            <w:tcW w:w="1074" w:type="dxa"/>
-          </w:tcPr>
-          <w:p>
-            <w:pPr>
-              <w:rPr>
-                <w:lang w:val="en-US"/>
-              </w:rPr>
-            </w:pPr>
-          </w:p>
-        </w:tc>
-        <w:tc>
-          <w:tcPr>
-            <w:tcW w:w="1074" w:type="dxa"/>
-          </w:tcPr>
-          <w:p>
-            <w:pPr>
-              <w:rPr>
-                <w:lang w:val="en-US"/>
-              </w:rPr>
-            </w:pPr>
-          </w:p>
-        </w:tc>
-        <w:tc>
-          <w:tcPr>
-            <w:tcW w:w="1074" w:type="dxa"/>
-          </w:tcPr>
-          <w:p>
-            <w:pPr>
-              <w:rPr>
-                <w:lang w:val="en-US"/>
-              </w:rPr>
-            </w:pPr>
-          </w:p>
-        </w:tc>
-        <w:tc>
-          <w:tcPr>
-            <w:tcW w:w="1074" w:type="dxa"/>
-          </w:tcPr>
-          <w:p>
-            <w:pPr>
-              <w:rPr>
-                <w:lang w:val="en-US"/>
-              </w:rPr>
-            </w:pPr>
-          </w:p>
-        </w:tc>
-        <w:tc>
-          <w:tcPr>
-            <w:tcW w:w="1074" w:type="dxa"/>
-          </w:tcPr>
-          <w:p>
-            <w:pPr>
-              <w:rPr>
-                <w:lang w:val="en-US"/>
-              </w:rPr>
-            </w:pPr>
-          </w:p>
-        </w:tc>
-      </w:tr>
-    </w:tbl>
     <w:p>
       <w:pPr>
         <w:rPr>
@@ -4894,47 +3743,14 @@
           <w:lang w:val="en-US"/>
         </w:rPr>
       </w:pPr>
-      <w:bookmarkStart w:id="2" w:name="_Toc515889971"/>
-      <w:r>
-        <w:rPr>
-          <w:lang w:val="en-US"/>
-        </w:rPr>
-        <w:t>Projected schedule</w:t>
-      </w:r>
-      <w:r>
-        <w:rPr>
-          <w:lang w:val="en-US"/>
-        </w:rPr>
-        <w:t xml:space="preserve"> / </w:t>
-      </w:r>
+      <w:bookmarkStart w:id="1" w:name="_Toc515889971"/>
       <w:r>
         <w:rPr>
           <w:lang w:val="en-US"/>
         </w:rPr>
         <w:t>Real schedule</w:t>
       </w:r>
-      <w:bookmarkEnd w:id="2"/>
-    </w:p>
-    <w:p>
-      <w:pPr>
-        <w:rPr>
-          <w:lang w:val="en-US"/>
-        </w:rPr>
-      </w:pPr>
-    </w:p>
-    <w:p>
-      <w:pPr>
-        <w:rPr>
-          <w:lang w:val="en-US"/>
-        </w:rPr>
-      </w:pPr>
-    </w:p>
-    <w:p>
-      <w:pPr>
-        <w:rPr>
-          <w:lang w:val="en-US"/>
-        </w:rPr>
-      </w:pPr>
+      <w:bookmarkEnd w:id="1"/>
     </w:p>
     <w:p>
       <w:pPr>
@@ -4993,7 +3809,6 @@
               <w:rPr>
                 <w:lang w:val="en-US"/>
               </w:rPr>
-              <w:lastRenderedPageBreak/>
               <w:t xml:space="preserve">        Days</w:t>
             </w:r>
           </w:p>
@@ -6101,27 +4916,6 @@
     </w:tbl>
     <w:p>
       <w:pPr>
-        <w:rPr>
-          <w:lang w:val="en-US"/>
-        </w:rPr>
-      </w:pPr>
-    </w:p>
-    <w:p>
-      <w:pPr>
-        <w:rPr>
-          <w:lang w:val="en-US"/>
-        </w:rPr>
-      </w:pPr>
-    </w:p>
-    <w:p>
-      <w:pPr>
-        <w:rPr>
-          <w:lang w:val="en-US"/>
-        </w:rPr>
-      </w:pPr>
-    </w:p>
-    <w:p>
-      <w:pPr>
         <w:tabs>
           <w:tab w:val="left" w:pos="3276"/>
         </w:tabs>
@@ -6151,52 +4945,52 @@
           <w:lang w:val="en-US"/>
         </w:rPr>
       </w:pPr>
-      <w:bookmarkStart w:id="3" w:name="_Toc515889972"/>
+      <w:bookmarkStart w:id="2" w:name="_Toc515889972"/>
       <w:r>
         <w:rPr>
           <w:lang w:val="en-US"/>
         </w:rPr>
         <w:t>Implementation of the UML</w:t>
       </w:r>
+      <w:bookmarkEnd w:id="2"/>
+    </w:p>
+    <w:p>
+      <w:pPr>
+        <w:pStyle w:val="Titre2"/>
+        <w:rPr>
+          <w:lang w:val="en-US"/>
+        </w:rPr>
+      </w:pPr>
+      <w:bookmarkStart w:id="3" w:name="_Toc515889973"/>
+      <w:r>
+        <w:rPr>
+          <w:lang w:val="en-US"/>
+        </w:rPr>
+        <w:t>Diagrams</w:t>
+      </w:r>
       <w:bookmarkEnd w:id="3"/>
     </w:p>
     <w:p>
       <w:pPr>
-        <w:pStyle w:val="Titre2"/>
-        <w:rPr>
-          <w:lang w:val="en-US"/>
-        </w:rPr>
-      </w:pPr>
-      <w:bookmarkStart w:id="4" w:name="_Toc515889973"/>
-      <w:r>
-        <w:rPr>
-          <w:lang w:val="en-US"/>
-        </w:rPr>
-        <w:t>Diagrams</w:t>
+        <w:pStyle w:val="Titre3"/>
+        <w:rPr>
+          <w:lang w:val="en-US"/>
+        </w:rPr>
+      </w:pPr>
+      <w:bookmarkStart w:id="4" w:name="_Toc515889974"/>
+      <w:r>
+        <w:rPr>
+          <w:lang w:val="en-US"/>
+        </w:rPr>
+        <w:t>Diagram</w:t>
+      </w:r>
+      <w:r>
+        <w:rPr>
+          <w:lang w:val="en-US"/>
+        </w:rPr>
+        <w:t xml:space="preserve"> of packages</w:t>
       </w:r>
       <w:bookmarkEnd w:id="4"/>
-    </w:p>
-    <w:p>
-      <w:pPr>
-        <w:pStyle w:val="Titre3"/>
-        <w:rPr>
-          <w:lang w:val="en-US"/>
-        </w:rPr>
-      </w:pPr>
-      <w:bookmarkStart w:id="5" w:name="_Toc515889974"/>
-      <w:r>
-        <w:rPr>
-          <w:lang w:val="en-US"/>
-        </w:rPr>
-        <w:t>Diagram</w:t>
-      </w:r>
-      <w:r>
-        <w:rPr>
-          <w:lang w:val="en-US"/>
-        </w:rPr>
-        <w:t xml:space="preserve"> of packages</w:t>
-      </w:r>
-      <w:bookmarkEnd w:id="5"/>
     </w:p>
     <w:p>
       <w:pPr>
@@ -6349,33 +5143,141 @@
           <w:lang w:val="en-US"/>
         </w:rPr>
       </w:pPr>
-      <w:bookmarkStart w:id="6" w:name="_Toc515889975"/>
+      <w:bookmarkStart w:id="5" w:name="_Toc515889975"/>
       <w:r>
         <w:rPr>
           <w:lang w:val="en-US"/>
         </w:rPr>
         <w:t>Codes</w:t>
       </w:r>
+      <w:bookmarkEnd w:id="5"/>
+    </w:p>
+    <w:p>
+      <w:pPr>
+        <w:pStyle w:val="Titre3"/>
+        <w:rPr>
+          <w:lang w:val="en-US"/>
+        </w:rPr>
+      </w:pPr>
+      <w:bookmarkStart w:id="6" w:name="_Toc515889976"/>
+      <w:r>
+        <w:rPr>
+          <w:lang w:val="en-US"/>
+        </w:rPr>
+        <w:t>Model</w:t>
+      </w:r>
       <w:bookmarkEnd w:id="6"/>
     </w:p>
     <w:p>
       <w:pPr>
+        <w:pStyle w:val="Sansinterligne"/>
+        <w:rPr>
+          <w:sz w:val="24"/>
+          <w:lang w:val="en-US"/>
+        </w:rPr>
+      </w:pPr>
+      <w:r>
+        <w:rPr>
+          <w:sz w:val="24"/>
+          <w:lang w:val="en-US"/>
+        </w:rPr>
+        <w:t xml:space="preserve">In the package Model, </w:t>
+      </w:r>
+      <w:r>
+        <w:rPr>
+          <w:sz w:val="24"/>
+          <w:lang w:val="en-US"/>
+        </w:rPr>
+        <w:t>there are every component which will be used in the game.</w:t>
+      </w:r>
+    </w:p>
+    <w:p>
+      <w:pPr>
+        <w:pStyle w:val="Sansinterligne"/>
+        <w:rPr>
+          <w:sz w:val="24"/>
+          <w:lang w:val="en-US"/>
+        </w:rPr>
+      </w:pPr>
+      <w:r>
+        <w:rPr>
+          <w:sz w:val="24"/>
+          <w:lang w:val="en-US"/>
+        </w:rPr>
+        <w:t>Furthermore,</w:t>
+      </w:r>
+      <w:r>
+        <w:rPr>
+          <w:sz w:val="24"/>
+          <w:lang w:val="en-US"/>
+        </w:rPr>
+        <w:t xml:space="preserve"> there are also classes which can read external data like the database or sprites of the components</w:t>
+      </w:r>
+    </w:p>
+    <w:p>
+      <w:pPr>
+        <w:pStyle w:val="Sansinterligne"/>
+        <w:rPr>
+          <w:sz w:val="24"/>
+          <w:lang w:val="en-US"/>
+        </w:rPr>
+      </w:pPr>
+    </w:p>
+    <w:p>
+      <w:pPr>
         <w:pStyle w:val="Titre3"/>
         <w:rPr>
           <w:lang w:val="en-US"/>
         </w:rPr>
       </w:pPr>
-      <w:bookmarkStart w:id="7" w:name="_Toc515889976"/>
-      <w:r>
-        <w:rPr>
-          <w:lang w:val="en-US"/>
-        </w:rPr>
-        <w:t>Model</w:t>
+      <w:bookmarkStart w:id="7" w:name="_Toc515889977"/>
+      <w:r>
+        <w:rPr>
+          <w:lang w:val="en-US"/>
+        </w:rPr>
+        <w:t>View</w:t>
       </w:r>
       <w:bookmarkEnd w:id="7"/>
     </w:p>
     <w:p>
       <w:pPr>
+        <w:rPr>
+          <w:lang w:val="en-US"/>
+        </w:rPr>
+      </w:pPr>
+      <w:r>
+        <w:rPr>
+          <w:sz w:val="24"/>
+          <w:lang w:val="en-US"/>
+        </w:rPr>
+        <w:t>In the package View, there is the code of the frame and class to update the display.</w:t>
+      </w:r>
+      <w:r>
+        <w:rPr>
+          <w:sz w:val="24"/>
+          <w:lang w:val="en-US"/>
+        </w:rPr>
+        <w:t xml:space="preserve"> It has also a list about the selection of different level.</w:t>
+      </w:r>
+    </w:p>
+    <w:p>
+      <w:pPr>
+        <w:pStyle w:val="Titre3"/>
+        <w:rPr>
+          <w:lang w:val="en-US"/>
+        </w:rPr>
+      </w:pPr>
+      <w:bookmarkStart w:id="8" w:name="_Toc515889978"/>
+      <w:r>
+        <w:rPr>
+          <w:lang w:val="en-US"/>
+        </w:rPr>
+        <w:t>Controller</w:t>
+      </w:r>
+      <w:bookmarkEnd w:id="8"/>
+    </w:p>
+    <w:p>
+      <w:pPr>
         <w:pStyle w:val="Sansinterligne"/>
         <w:rPr>
           <w:sz w:val="24"/>
@@ -6387,47 +5289,29 @@
           <w:sz w:val="24"/>
           <w:lang w:val="en-US"/>
         </w:rPr>
-        <w:t xml:space="preserve">In the package Model, </w:t>
+        <w:t xml:space="preserve">In the package Controller, there are all the element that make the link between the model and the view. It contains also alternate thread which run the </w:t>
       </w:r>
       <w:r>
         <w:rPr>
           <w:sz w:val="24"/>
           <w:lang w:val="en-US"/>
         </w:rPr>
-        <w:t>there are every component which will be used in the game.</w:t>
-      </w:r>
-    </w:p>
-    <w:p>
-      <w:pPr>
-        <w:pStyle w:val="Sansinterligne"/>
+        <w:t>game,</w:t>
+      </w:r>
+      <w:r>
         <w:rPr>
           <w:sz w:val="24"/>
           <w:lang w:val="en-US"/>
         </w:rPr>
-      </w:pPr>
+        <w:t xml:space="preserve"> and which</w:t>
+      </w:r>
       <w:r>
         <w:rPr>
           <w:sz w:val="24"/>
           <w:lang w:val="en-US"/>
         </w:rPr>
-        <w:t>Furthermore,</w:t>
-      </w:r>
-      <w:r>
-        <w:rPr>
-          <w:sz w:val="24"/>
-          <w:lang w:val="en-US"/>
-        </w:rPr>
-        <w:t xml:space="preserve"> there are also classes which can read external data like the database or sprites of the components</w:t>
-      </w:r>
-    </w:p>
-    <w:p>
-      <w:pPr>
-        <w:pStyle w:val="Sansinterligne"/>
-        <w:rPr>
-          <w:sz w:val="24"/>
-          <w:lang w:val="en-US"/>
-        </w:rPr>
-      </w:pPr>
+        <w:t xml:space="preserve"> move the components.</w:t>
+      </w:r>
     </w:p>
     <w:p>
       <w:pPr>
@@ -6436,107 +5320,17 @@
           <w:lang w:val="en-US"/>
         </w:rPr>
       </w:pPr>
-      <w:bookmarkStart w:id="8" w:name="_Toc515889977"/>
-      <w:r>
-        <w:rPr>
-          <w:lang w:val="en-US"/>
-        </w:rPr>
-        <w:t>View</w:t>
-      </w:r>
-      <w:bookmarkEnd w:id="8"/>
-    </w:p>
-    <w:p>
-      <w:pPr>
-        <w:rPr>
-          <w:lang w:val="en-US"/>
-        </w:rPr>
-      </w:pPr>
-      <w:r>
-        <w:rPr>
-          <w:sz w:val="24"/>
-          <w:lang w:val="en-US"/>
-        </w:rPr>
-        <w:t>In the package View, there is the code of the frame and class to update the display.</w:t>
-      </w:r>
-      <w:r>
-        <w:rPr>
-          <w:sz w:val="24"/>
-          <w:lang w:val="en-US"/>
-        </w:rPr>
-        <w:t xml:space="preserve"> It has also a list about the selection of different level.</w:t>
-      </w:r>
-    </w:p>
-    <w:p>
-      <w:pPr>
-        <w:pStyle w:val="Titre3"/>
-        <w:rPr>
-          <w:lang w:val="en-US"/>
-        </w:rPr>
-      </w:pPr>
-      <w:bookmarkStart w:id="9" w:name="_Toc515889978"/>
-      <w:r>
-        <w:rPr>
-          <w:lang w:val="en-US"/>
-        </w:rPr>
-        <w:t>Controller</w:t>
+      <w:bookmarkStart w:id="9" w:name="_Toc515889979"/>
+      <w:r>
+        <w:rPr>
+          <w:lang w:val="en-US"/>
+        </w:rPr>
+        <w:t>Contract</w:t>
       </w:r>
       <w:bookmarkEnd w:id="9"/>
     </w:p>
     <w:p>
       <w:pPr>
-        <w:pStyle w:val="Sansinterligne"/>
-        <w:rPr>
-          <w:sz w:val="24"/>
-          <w:lang w:val="en-US"/>
-        </w:rPr>
-      </w:pPr>
-      <w:r>
-        <w:rPr>
-          <w:sz w:val="24"/>
-          <w:lang w:val="en-US"/>
-        </w:rPr>
-        <w:t xml:space="preserve">In the package Controller, there are all the element that make the link between the model and the view. It contains also alternate thread which run the </w:t>
-      </w:r>
-      <w:r>
-        <w:rPr>
-          <w:sz w:val="24"/>
-          <w:lang w:val="en-US"/>
-        </w:rPr>
-        <w:t>game,</w:t>
-      </w:r>
-      <w:r>
-        <w:rPr>
-          <w:sz w:val="24"/>
-          <w:lang w:val="en-US"/>
-        </w:rPr>
-        <w:t xml:space="preserve"> and which</w:t>
-      </w:r>
-      <w:r>
-        <w:rPr>
-          <w:sz w:val="24"/>
-          <w:lang w:val="en-US"/>
-        </w:rPr>
-        <w:t xml:space="preserve"> move the components.</w:t>
-      </w:r>
-    </w:p>
-    <w:p>
-      <w:pPr>
-        <w:pStyle w:val="Titre3"/>
-        <w:rPr>
-          <w:lang w:val="en-US"/>
-        </w:rPr>
-      </w:pPr>
-      <w:bookmarkStart w:id="10" w:name="_Toc515889979"/>
-      <w:r>
-        <w:rPr>
-          <w:lang w:val="en-US"/>
-        </w:rPr>
-        <w:t>Contract</w:t>
-      </w:r>
-      <w:bookmarkEnd w:id="10"/>
-    </w:p>
-    <w:p>
-      <w:pPr>
         <w:rPr>
           <w:lang w:val="en-US"/>
         </w:rPr>
@@ -6555,7 +5349,7 @@
           <w:lang w:val="en-US"/>
         </w:rPr>
       </w:pPr>
-      <w:bookmarkStart w:id="11" w:name="_Toc515889980"/>
+      <w:bookmarkStart w:id="10" w:name="_Toc515889980"/>
       <w:r>
         <w:rPr>
           <w:lang w:val="en-US"/>
@@ -6581,11 +5375,14 @@
         </w:rPr>
         <w:t>of the database</w:t>
       </w:r>
-      <w:bookmarkEnd w:id="11"/>
+      <w:bookmarkEnd w:id="10"/>
     </w:p>
     <w:p>
       <w:pPr>
         <w:keepNext/>
+        <w:rPr>
+          <w:lang w:val="en-US"/>
+        </w:rPr>
       </w:pPr>
       <w:r>
         <w:rPr>
@@ -6753,14 +5550,14 @@
           <w:lang w:val="en-US"/>
         </w:rPr>
       </w:pPr>
-      <w:bookmarkStart w:id="12" w:name="_Toc515889981"/>
+      <w:bookmarkStart w:id="11" w:name="_Toc515889981"/>
       <w:r>
         <w:rPr>
           <w:lang w:val="en-US"/>
         </w:rPr>
         <w:t>Entity relationship diagram</w:t>
       </w:r>
-      <w:bookmarkEnd w:id="12"/>
+      <w:bookmarkEnd w:id="11"/>
     </w:p>
     <w:p>
       <w:pPr>
@@ -7077,7 +5874,7 @@
           <w:lang w:val="en-US"/>
         </w:rPr>
       </w:pPr>
-      <w:bookmarkStart w:id="13" w:name="_Toc515889982"/>
+      <w:bookmarkStart w:id="12" w:name="_Toc515889982"/>
       <w:r>
         <w:rPr>
           <w:lang w:val="en-US"/>
@@ -7085,7 +5882,7 @@
         <w:lastRenderedPageBreak/>
         <w:t>SQL</w:t>
       </w:r>
-      <w:bookmarkEnd w:id="13"/>
+      <w:bookmarkEnd w:id="12"/>
     </w:p>
     <w:p>
       <w:pPr>
@@ -7220,68 +6017,139 @@
           <w:lang w:val="en-US"/>
         </w:rPr>
       </w:pPr>
-      <w:bookmarkStart w:id="14" w:name="_Toc515889983"/>
+      <w:bookmarkStart w:id="13" w:name="_Toc515889983"/>
       <w:r>
         <w:rPr>
           <w:lang w:val="en-US"/>
         </w:rPr>
         <w:t>Conclusion</w:t>
       </w:r>
+      <w:bookmarkEnd w:id="13"/>
+    </w:p>
+    <w:p>
+      <w:pPr>
+        <w:pStyle w:val="Titre2"/>
+        <w:rPr>
+          <w:lang w:val="en-US"/>
+        </w:rPr>
+      </w:pPr>
+      <w:bookmarkStart w:id="14" w:name="_Toc515889984"/>
+      <w:r>
+        <w:rPr>
+          <w:lang w:val="en-US"/>
+        </w:rPr>
+        <w:t xml:space="preserve">Conclusion </w:t>
+      </w:r>
+      <w:r>
+        <w:rPr>
+          <w:lang w:val="en-US"/>
+        </w:rPr>
+        <w:t>of project</w:t>
+      </w:r>
       <w:bookmarkEnd w:id="14"/>
     </w:p>
     <w:p>
       <w:pPr>
         <w:pStyle w:val="Titre2"/>
         <w:rPr>
-          <w:lang w:val="en-US"/>
-        </w:rPr>
-      </w:pPr>
-      <w:bookmarkStart w:id="15" w:name="_Toc515889984"/>
-      <w:r>
-        <w:rPr>
-          <w:lang w:val="en-US"/>
-        </w:rPr>
-        <w:t xml:space="preserve">Conclusion </w:t>
-      </w:r>
-      <w:r>
-        <w:rPr>
-          <w:lang w:val="en-US"/>
-        </w:rPr>
-        <w:t>of project</w:t>
+          <w:sz w:val="24"/>
+          <w:lang w:val="en-US"/>
+        </w:rPr>
+      </w:pPr>
+      <w:bookmarkStart w:id="15" w:name="_Toc515889985"/>
+      <w:r>
+        <w:rPr>
+          <w:lang w:val="en-US"/>
+        </w:rPr>
+        <w:t>Probl</w:t>
+      </w:r>
+      <w:r>
+        <w:rPr>
+          <w:lang w:val="en-US"/>
+        </w:rPr>
+        <w:t>em</w:t>
+      </w:r>
+      <w:r>
+        <w:rPr>
+          <w:lang w:val="en-US"/>
+        </w:rPr>
+        <w:t xml:space="preserve">s </w:t>
+      </w:r>
+      <w:r>
+        <w:rPr>
+          <w:lang w:val="en-US"/>
+        </w:rPr>
+        <w:t>encountered</w:t>
       </w:r>
       <w:bookmarkEnd w:id="15"/>
     </w:p>
     <w:p>
       <w:pPr>
+        <w:rPr>
+          <w:sz w:val="24"/>
+          <w:lang w:val="en-US"/>
+        </w:rPr>
+      </w:pPr>
+      <w:r>
+        <w:rPr>
+          <w:sz w:val="24"/>
+          <w:lang w:val="en-US"/>
+        </w:rPr>
+        <w:t>We meet some problem during the project. For example, there is a problem with</w:t>
+      </w:r>
+      <w:r>
+        <w:rPr>
+          <w:sz w:val="24"/>
+          <w:lang w:val="en-US"/>
+        </w:rPr>
+        <w:t xml:space="preserve"> the software </w:t>
+      </w:r>
+      <w:proofErr w:type="spellStart"/>
+      <w:r>
+        <w:rPr>
+          <w:sz w:val="24"/>
+          <w:lang w:val="en-US"/>
+        </w:rPr>
+        <w:t>Github</w:t>
+      </w:r>
+      <w:proofErr w:type="spellEnd"/>
+      <w:r>
+        <w:rPr>
+          <w:sz w:val="24"/>
+          <w:lang w:val="en-US"/>
+        </w:rPr>
+        <w:t xml:space="preserve"> Desktop. When we try to commit there is a failure message which appears, and we try to find the problem and unfortunately, we didn’t solve the problem. To work around this issue, we used </w:t>
+      </w:r>
+      <w:proofErr w:type="spellStart"/>
+      <w:r>
+        <w:rPr>
+          <w:sz w:val="24"/>
+          <w:lang w:val="en-US"/>
+        </w:rPr>
+        <w:t>Github</w:t>
+      </w:r>
+      <w:proofErr w:type="spellEnd"/>
+      <w:r>
+        <w:rPr>
+          <w:sz w:val="24"/>
+          <w:lang w:val="en-US"/>
+        </w:rPr>
+        <w:t xml:space="preserve"> with Eclipse, we made a commit and a pull directly on the software.</w:t>
+      </w:r>
+    </w:p>
+    <w:p>
+      <w:pPr>
         <w:pStyle w:val="Titre2"/>
         <w:rPr>
           <w:lang w:val="en-US"/>
         </w:rPr>
       </w:pPr>
-      <w:bookmarkStart w:id="16" w:name="_Toc515889985"/>
-      <w:r>
-        <w:rPr>
-          <w:lang w:val="en-US"/>
-        </w:rPr>
-        <w:t>Probl</w:t>
-      </w:r>
-      <w:r>
-        <w:rPr>
-          <w:lang w:val="en-US"/>
-        </w:rPr>
-        <w:t>em</w:t>
-      </w:r>
-      <w:r>
-        <w:rPr>
-          <w:lang w:val="en-US"/>
-        </w:rPr>
-        <w:t xml:space="preserve">s </w:t>
-      </w:r>
-      <w:r>
-        <w:rPr>
-          <w:lang w:val="en-US"/>
-        </w:rPr>
-        <w:t>encountered</w:t>
+      <w:bookmarkStart w:id="16" w:name="_Toc515889986"/>
+      <w:r>
+        <w:rPr>
+          <w:lang w:val="en-US"/>
+        </w:rPr>
+        <w:t>Group report</w:t>
       </w:r>
       <w:bookmarkEnd w:id="16"/>
     </w:p>
@@ -7292,37 +6160,202 @@
           <w:lang w:val="en-US"/>
         </w:rPr>
       </w:pPr>
-      <w:bookmarkStart w:id="17" w:name="_Toc515889986"/>
-      <w:r>
-        <w:rPr>
-          <w:lang w:val="en-US"/>
-        </w:rPr>
-        <w:t>Group report</w:t>
+      <w:bookmarkStart w:id="17" w:name="_Toc515889987"/>
+      <w:r>
+        <w:rPr>
+          <w:lang w:val="en-US"/>
+        </w:rPr>
+        <w:t>Personal report</w:t>
       </w:r>
       <w:bookmarkEnd w:id="17"/>
     </w:p>
     <w:p>
       <w:pPr>
-        <w:pStyle w:val="Titre2"/>
-        <w:rPr>
-          <w:lang w:val="en-US"/>
-        </w:rPr>
-      </w:pPr>
-      <w:bookmarkStart w:id="18" w:name="_Toc515889987"/>
-      <w:r>
-        <w:rPr>
-          <w:lang w:val="en-US"/>
-        </w:rPr>
-        <w:t>Personal report</w:t>
-      </w:r>
+        <w:rPr>
+          <w:lang w:val="en-US"/>
+        </w:rPr>
+      </w:pPr>
+    </w:p>
+    <w:p>
+      <w:pPr>
+        <w:rPr>
+          <w:lang w:val="en-US"/>
+        </w:rPr>
+      </w:pPr>
+      <w:r>
+        <w:rPr>
+          <w:lang w:val="en-US"/>
+        </w:rPr>
+        <w:t xml:space="preserve">MAITRE MAXIME: </w:t>
+      </w:r>
+    </w:p>
+    <w:p>
+      <w:pPr>
+        <w:rPr>
+          <w:lang w:val="en-US"/>
+        </w:rPr>
+      </w:pPr>
+    </w:p>
+    <w:p>
+      <w:pPr>
+        <w:rPr>
+          <w:lang w:val="en-US"/>
+        </w:rPr>
+      </w:pPr>
+    </w:p>
+    <w:p>
+      <w:pPr>
+        <w:rPr>
+          <w:lang w:val="en-US"/>
+        </w:rPr>
+      </w:pPr>
+    </w:p>
+    <w:p>
+      <w:pPr>
+        <w:rPr>
+          <w:lang w:val="en-US"/>
+        </w:rPr>
+      </w:pPr>
+    </w:p>
+    <w:p>
+      <w:pPr>
+        <w:rPr>
+          <w:lang w:val="en-US"/>
+        </w:rPr>
+      </w:pPr>
+    </w:p>
+    <w:p>
+      <w:pPr>
+        <w:rPr>
+          <w:lang w:val="en-US"/>
+        </w:rPr>
+      </w:pPr>
+    </w:p>
+    <w:p>
+      <w:pPr>
+        <w:rPr>
+          <w:lang w:val="en-US"/>
+        </w:rPr>
+      </w:pPr>
+      <w:r>
+        <w:rPr>
+          <w:lang w:val="en-US"/>
+        </w:rPr>
+        <w:t>AZZOUZI Zacharia:</w:t>
+      </w:r>
+    </w:p>
+    <w:p>
+      <w:pPr>
+        <w:rPr>
+          <w:lang w:val="en-US"/>
+        </w:rPr>
+      </w:pPr>
+    </w:p>
+    <w:p>
+      <w:pPr>
+        <w:rPr>
+          <w:lang w:val="en-US"/>
+        </w:rPr>
+      </w:pPr>
+    </w:p>
+    <w:p>
+      <w:pPr>
+        <w:rPr>
+          <w:lang w:val="en-US"/>
+        </w:rPr>
+      </w:pPr>
+    </w:p>
+    <w:p>
+      <w:pPr>
+        <w:rPr>
+          <w:lang w:val="en-US"/>
+        </w:rPr>
+      </w:pPr>
+    </w:p>
+    <w:p>
+      <w:pPr>
+        <w:rPr>
+          <w:lang w:val="en-US"/>
+        </w:rPr>
+      </w:pPr>
+    </w:p>
+    <w:p>
+      <w:pPr>
+        <w:rPr>
+          <w:lang w:val="en-US"/>
+        </w:rPr>
+      </w:pPr>
+      <w:r>
+        <w:rPr>
+          <w:lang w:val="en-US"/>
+        </w:rPr>
+        <w:lastRenderedPageBreak/>
+        <w:t>BOULESTEIX Tristan:</w:t>
+      </w:r>
+    </w:p>
+    <w:p>
+      <w:pPr>
+        <w:rPr>
+          <w:lang w:val="en-US"/>
+        </w:rPr>
+      </w:pPr>
+    </w:p>
+    <w:p>
+      <w:pPr>
+        <w:rPr>
+          <w:lang w:val="en-US"/>
+        </w:rPr>
+      </w:pPr>
+    </w:p>
+    <w:p>
+      <w:pPr>
+        <w:rPr>
+          <w:lang w:val="en-US"/>
+        </w:rPr>
+      </w:pPr>
+    </w:p>
+    <w:p>
+      <w:pPr>
+        <w:rPr>
+          <w:lang w:val="en-US"/>
+        </w:rPr>
+      </w:pPr>
+    </w:p>
+    <w:p>
+      <w:pPr>
+        <w:rPr>
+          <w:lang w:val="en-US"/>
+        </w:rPr>
+      </w:pPr>
+    </w:p>
+    <w:p>
+      <w:pPr>
+        <w:rPr>
+          <w:lang w:val="en-US"/>
+        </w:rPr>
+      </w:pPr>
+    </w:p>
+    <w:p>
+      <w:pPr>
+        <w:rPr>
+          <w:lang w:val="en-US"/>
+        </w:rPr>
+      </w:pPr>
+    </w:p>
+    <w:p>
+      <w:pPr>
+        <w:rPr>
+          <w:lang w:val="en-US"/>
+        </w:rPr>
+      </w:pPr>
+      <w:r>
+        <w:rPr>
+          <w:lang w:val="en-US"/>
+        </w:rPr>
+        <w:t>KARDOUS Jean-Pierre:</w:t>
+      </w:r>
+      <w:bookmarkStart w:id="18" w:name="_GoBack"/>
       <w:bookmarkEnd w:id="18"/>
-    </w:p>
-    <w:p>
-      <w:pPr>
-        <w:rPr>
-          <w:lang w:val="en-US"/>
-        </w:rPr>
-      </w:pPr>
     </w:p>
     <w:sectPr>
       <w:pgSz w:w="11906" w:h="16838"/>
@@ -9604,7 +8637,7 @@
 </file>
 
 <file path=customXml/itemProps1.xml><?xml version="1.0" encoding="utf-8"?>
-<ds:datastoreItem xmlns:ds="http://schemas.openxmlformats.org/officeDocument/2006/customXml" ds:itemID="{E8276717-9406-4DF8-A0A5-EA2AA0065498}">
+<ds:datastoreItem xmlns:ds="http://schemas.openxmlformats.org/officeDocument/2006/customXml" ds:itemID="{AAB0CF54-05B8-43D6-8C80-DAF0477DF701}">
   <ds:schemaRefs>
     <ds:schemaRef ds:uri="http://schemas.openxmlformats.org/officeDocument/2006/bibliography"/>
   </ds:schemaRefs>

</xml_diff>